<commit_message>
fix angle cal error
</commit_message>
<xml_diff>
--- a/draft/draft_gly_tandem.docx
+++ b/draft/draft_gly_tandem.docx
@@ -45,6 +45,7 @@
         </w:rPr>
         <w:t xml:space="preserve"> predates the evolution of male-less society in </w:t>
       </w:r>
+      <w:proofErr w:type="spellStart"/>
       <w:r>
         <w:rPr>
           <w:rFonts w:ascii="PT Serif" w:hAnsi="PT Serif"/>
@@ -57,6 +58,7 @@
         </w:rPr>
         <w:t>Glyptotermes</w:t>
       </w:r>
+      <w:proofErr w:type="spellEnd"/>
       <w:r>
         <w:rPr>
           <w:rFonts w:ascii="PT Serif" w:hAnsi="PT Serif"/>
@@ -564,6 +566,7 @@
         </w:rPr>
         <w:t xml:space="preserve">, </w:t>
       </w:r>
+      <w:proofErr w:type="spellStart"/>
       <w:r>
         <w:rPr>
           <w:rFonts w:ascii="PT Serif" w:hAnsi="PT Serif" w:hint="eastAsia"/>
@@ -572,8 +575,31 @@
           <w:sz w:val="21"/>
           <w:szCs w:val="21"/>
         </w:rPr>
-        <w:t>Glyptotermes nakajimai</w:t>
-      </w:r>
+        <w:t>Glyptotermes</w:t>
+      </w:r>
+      <w:proofErr w:type="spellEnd"/>
+      <w:r>
+        <w:rPr>
+          <w:rFonts w:ascii="PT Serif" w:hAnsi="PT Serif" w:hint="eastAsia"/>
+          <w:i/>
+          <w:iCs/>
+          <w:sz w:val="21"/>
+          <w:szCs w:val="21"/>
+        </w:rPr>
+        <w:t xml:space="preserve"> </w:t>
+      </w:r>
+      <w:proofErr w:type="spellStart"/>
+      <w:r>
+        <w:rPr>
+          <w:rFonts w:ascii="PT Serif" w:hAnsi="PT Serif" w:hint="eastAsia"/>
+          <w:i/>
+          <w:iCs/>
+          <w:sz w:val="21"/>
+          <w:szCs w:val="21"/>
+        </w:rPr>
+        <w:t>nakajimai</w:t>
+      </w:r>
+      <w:proofErr w:type="spellEnd"/>
       <w:r>
         <w:rPr>
           <w:rFonts w:ascii="PT Serif" w:hAnsi="PT Serif" w:hint="eastAsia"/>
@@ -918,6 +944,7 @@
         </w:rPr>
         <w:t xml:space="preserve"> </w:t>
       </w:r>
+      <w:proofErr w:type="spellStart"/>
       <w:r>
         <w:rPr>
           <w:rFonts w:ascii="PT Serif" w:hAnsi="PT Serif"/>
@@ -928,6 +955,7 @@
         </w:rPr>
         <w:t>Glyptotermes</w:t>
       </w:r>
+      <w:proofErr w:type="spellEnd"/>
       <w:r>
         <w:rPr>
           <w:rFonts w:ascii="PT Serif" w:hAnsi="PT Serif"/>
@@ -1002,96 +1030,9 @@
           <w:sz w:val="21"/>
           <w:szCs w:val="21"/>
         </w:rPr>
-        <w:t>G. satsumensis</w:t>
-      </w:r>
-      <w:r>
-        <w:rPr>
-          <w:rFonts w:ascii="PT Serif" w:hAnsi="PT Serif"/>
-          <w:sz w:val="21"/>
-          <w:szCs w:val="21"/>
-        </w:rPr>
-        <w:t xml:space="preserve">, </w:t>
-      </w:r>
-      <w:r>
-        <w:rPr>
-          <w:rFonts w:ascii="PT Serif" w:hAnsi="PT Serif"/>
-          <w:sz w:val="21"/>
-          <w:szCs w:val="21"/>
-        </w:rPr>
-        <w:t>exhibited both female-leader and male-leader tandem runs</w:t>
-      </w:r>
-      <w:r>
-        <w:rPr>
-          <w:rFonts w:ascii="PT Serif" w:hAnsi="PT Serif"/>
-          <w:sz w:val="21"/>
-          <w:szCs w:val="21"/>
-        </w:rPr>
-        <w:t xml:space="preserve">, </w:t>
-      </w:r>
-      <w:r>
-        <w:rPr>
-          <w:rFonts w:ascii="PT Serif" w:hAnsi="PT Serif" w:hint="eastAsia"/>
-          <w:sz w:val="21"/>
-          <w:szCs w:val="21"/>
-        </w:rPr>
-        <w:t xml:space="preserve">estimated </w:t>
-      </w:r>
-      <w:r>
-        <w:rPr>
-          <w:rFonts w:ascii="PT Serif" w:hAnsi="PT Serif" w:hint="eastAsia"/>
-          <w:sz w:val="21"/>
-          <w:szCs w:val="21"/>
-        </w:rPr>
-        <w:t>to be</w:t>
-      </w:r>
-      <w:r>
-        <w:rPr>
-          <w:rFonts w:ascii="PT Serif" w:hAnsi="PT Serif" w:hint="eastAsia"/>
-          <w:sz w:val="21"/>
-          <w:szCs w:val="21"/>
-        </w:rPr>
-        <w:t xml:space="preserve"> </w:t>
-      </w:r>
-      <w:r>
-        <w:rPr>
-          <w:rFonts w:ascii="PT Serif" w:hAnsi="PT Serif"/>
-          <w:sz w:val="21"/>
-          <w:szCs w:val="21"/>
-        </w:rPr>
-        <w:t>the ancestral state in this genus</w:t>
-      </w:r>
-      <w:r>
-        <w:rPr>
-          <w:rFonts w:ascii="PT Serif" w:hAnsi="PT Serif"/>
-          <w:sz w:val="21"/>
-          <w:szCs w:val="21"/>
-        </w:rPr>
-        <w:t xml:space="preserve">. On the other hand, tandem running </w:t>
-      </w:r>
-      <w:r>
-        <w:rPr>
-          <w:rFonts w:ascii="PT Serif" w:hAnsi="PT Serif"/>
-          <w:sz w:val="21"/>
-          <w:szCs w:val="21"/>
-        </w:rPr>
-        <w:t>was</w:t>
-      </w:r>
-      <w:r>
-        <w:rPr>
-          <w:rFonts w:ascii="PT Serif" w:hAnsi="PT Serif"/>
-          <w:sz w:val="21"/>
-          <w:szCs w:val="21"/>
-        </w:rPr>
-        <w:t xml:space="preserve"> rare and ephemeral</w:t>
-      </w:r>
-      <w:r>
-        <w:rPr>
-          <w:rFonts w:ascii="PT Serif" w:hAnsi="PT Serif"/>
-          <w:sz w:val="21"/>
-          <w:szCs w:val="21"/>
-        </w:rPr>
-        <w:t xml:space="preserve"> in both sexual and asexual lineages of</w:t>
-      </w:r>
+        <w:t xml:space="preserve">G. </w:t>
+      </w:r>
+      <w:proofErr w:type="spellStart"/>
       <w:r>
         <w:rPr>
           <w:rFonts w:ascii="PT Serif" w:hAnsi="PT Serif"/>
@@ -1100,23 +1041,96 @@
           <w:sz w:val="21"/>
           <w:szCs w:val="21"/>
         </w:rPr>
-        <w:t xml:space="preserve"> G. nakajimai</w:t>
-      </w:r>
-      <w:r>
-        <w:rPr>
-          <w:rFonts w:ascii="PT Serif" w:hAnsi="PT Serif"/>
-          <w:sz w:val="21"/>
-          <w:szCs w:val="21"/>
-        </w:rPr>
-        <w:t xml:space="preserve">. </w:t>
-      </w:r>
-      <w:r>
-        <w:rPr>
-          <w:rFonts w:ascii="PT Serif" w:hAnsi="PT Serif" w:hint="eastAsia"/>
-          <w:sz w:val="21"/>
-          <w:szCs w:val="21"/>
-        </w:rPr>
-        <w:t xml:space="preserve">These results suggest that </w:t>
+        <w:t>satsumensis</w:t>
+      </w:r>
+      <w:proofErr w:type="spellEnd"/>
+      <w:r>
+        <w:rPr>
+          <w:rFonts w:ascii="PT Serif" w:hAnsi="PT Serif"/>
+          <w:sz w:val="21"/>
+          <w:szCs w:val="21"/>
+        </w:rPr>
+        <w:t xml:space="preserve">, </w:t>
+      </w:r>
+      <w:r>
+        <w:rPr>
+          <w:rFonts w:ascii="PT Serif" w:hAnsi="PT Serif"/>
+          <w:sz w:val="21"/>
+          <w:szCs w:val="21"/>
+        </w:rPr>
+        <w:t>exhibited both female-leader and male-leader tandem runs</w:t>
+      </w:r>
+      <w:r>
+        <w:rPr>
+          <w:rFonts w:ascii="PT Serif" w:hAnsi="PT Serif"/>
+          <w:sz w:val="21"/>
+          <w:szCs w:val="21"/>
+        </w:rPr>
+        <w:t xml:space="preserve">, </w:t>
+      </w:r>
+      <w:r>
+        <w:rPr>
+          <w:rFonts w:ascii="PT Serif" w:hAnsi="PT Serif" w:hint="eastAsia"/>
+          <w:sz w:val="21"/>
+          <w:szCs w:val="21"/>
+        </w:rPr>
+        <w:t xml:space="preserve">estimated </w:t>
+      </w:r>
+      <w:r>
+        <w:rPr>
+          <w:rFonts w:ascii="PT Serif" w:hAnsi="PT Serif" w:hint="eastAsia"/>
+          <w:sz w:val="21"/>
+          <w:szCs w:val="21"/>
+        </w:rPr>
+        <w:t>to be</w:t>
+      </w:r>
+      <w:r>
+        <w:rPr>
+          <w:rFonts w:ascii="PT Serif" w:hAnsi="PT Serif" w:hint="eastAsia"/>
+          <w:sz w:val="21"/>
+          <w:szCs w:val="21"/>
+        </w:rPr>
+        <w:t xml:space="preserve"> </w:t>
+      </w:r>
+      <w:r>
+        <w:rPr>
+          <w:rFonts w:ascii="PT Serif" w:hAnsi="PT Serif"/>
+          <w:sz w:val="21"/>
+          <w:szCs w:val="21"/>
+        </w:rPr>
+        <w:t>the ancestral state in this genus</w:t>
+      </w:r>
+      <w:r>
+        <w:rPr>
+          <w:rFonts w:ascii="PT Serif" w:hAnsi="PT Serif"/>
+          <w:sz w:val="21"/>
+          <w:szCs w:val="21"/>
+        </w:rPr>
+        <w:t xml:space="preserve">. On the other hand, tandem running </w:t>
+      </w:r>
+      <w:r>
+        <w:rPr>
+          <w:rFonts w:ascii="PT Serif" w:hAnsi="PT Serif"/>
+          <w:sz w:val="21"/>
+          <w:szCs w:val="21"/>
+        </w:rPr>
+        <w:t>was</w:t>
+      </w:r>
+      <w:r>
+        <w:rPr>
+          <w:rFonts w:ascii="PT Serif" w:hAnsi="PT Serif"/>
+          <w:sz w:val="21"/>
+          <w:szCs w:val="21"/>
+        </w:rPr>
+        <w:t xml:space="preserve"> rare and ephemeral</w:t>
+      </w:r>
+      <w:r>
+        <w:rPr>
+          <w:rFonts w:ascii="PT Serif" w:hAnsi="PT Serif"/>
+          <w:sz w:val="21"/>
+          <w:szCs w:val="21"/>
+        </w:rPr>
+        <w:t xml:space="preserve"> in both sexual and asexual lineages of</w:t>
       </w:r>
       <w:r>
         <w:rPr>
@@ -1126,8 +1140,58 @@
           <w:sz w:val="21"/>
           <w:szCs w:val="21"/>
         </w:rPr>
-        <w:t>G. nakajimai</w:t>
-      </w:r>
+        <w:t xml:space="preserve"> G. </w:t>
+      </w:r>
+      <w:proofErr w:type="spellStart"/>
+      <w:r>
+        <w:rPr>
+          <w:rFonts w:ascii="PT Serif" w:hAnsi="PT Serif"/>
+          <w:i/>
+          <w:iCs/>
+          <w:sz w:val="21"/>
+          <w:szCs w:val="21"/>
+        </w:rPr>
+        <w:t>nakajimai</w:t>
+      </w:r>
+      <w:proofErr w:type="spellEnd"/>
+      <w:r>
+        <w:rPr>
+          <w:rFonts w:ascii="PT Serif" w:hAnsi="PT Serif"/>
+          <w:sz w:val="21"/>
+          <w:szCs w:val="21"/>
+        </w:rPr>
+        <w:t xml:space="preserve">. </w:t>
+      </w:r>
+      <w:r>
+        <w:rPr>
+          <w:rFonts w:ascii="PT Serif" w:hAnsi="PT Serif" w:hint="eastAsia"/>
+          <w:sz w:val="21"/>
+          <w:szCs w:val="21"/>
+        </w:rPr>
+        <w:t xml:space="preserve">These results suggest that </w:t>
+      </w:r>
+      <w:r>
+        <w:rPr>
+          <w:rFonts w:ascii="PT Serif" w:hAnsi="PT Serif"/>
+          <w:i/>
+          <w:iCs/>
+          <w:sz w:val="21"/>
+          <w:szCs w:val="21"/>
+        </w:rPr>
+        <w:t xml:space="preserve">G. </w:t>
+      </w:r>
+      <w:proofErr w:type="spellStart"/>
+      <w:r>
+        <w:rPr>
+          <w:rFonts w:ascii="PT Serif" w:hAnsi="PT Serif"/>
+          <w:i/>
+          <w:iCs/>
+          <w:sz w:val="21"/>
+          <w:szCs w:val="21"/>
+        </w:rPr>
+        <w:t>nakajimai</w:t>
+      </w:r>
+      <w:proofErr w:type="spellEnd"/>
       <w:r>
         <w:rPr>
           <w:rFonts w:ascii="PT Serif" w:hAnsi="PT Serif"/>
@@ -1436,13 +1500,23 @@
         </w:rPr>
         <w:t xml:space="preserve"> Parental care, Same-sex sexual behavior, </w:t>
       </w:r>
-      <w:r>
-        <w:rPr>
-          <w:rFonts w:ascii="PT Serif" w:hAnsi="PT Serif" w:hint="eastAsia"/>
-          <w:sz w:val="21"/>
-          <w:szCs w:val="21"/>
-        </w:rPr>
-        <w:t>Social insects</w:t>
+      <w:proofErr w:type="gramStart"/>
+      <w:r>
+        <w:rPr>
+          <w:rFonts w:ascii="PT Serif" w:hAnsi="PT Serif" w:hint="eastAsia"/>
+          <w:sz w:val="21"/>
+          <w:szCs w:val="21"/>
+        </w:rPr>
+        <w:t>Social</w:t>
+      </w:r>
+      <w:proofErr w:type="gramEnd"/>
+      <w:r>
+        <w:rPr>
+          <w:rFonts w:ascii="PT Serif" w:hAnsi="PT Serif" w:hint="eastAsia"/>
+          <w:sz w:val="21"/>
+          <w:szCs w:val="21"/>
+        </w:rPr>
+        <w:t xml:space="preserve"> insects</w:t>
       </w:r>
     </w:p>
     <w:p>
@@ -2236,7 +2310,25 @@
           <w:sz w:val="21"/>
           <w:szCs w:val="21"/>
         </w:rPr>
-        <w:t xml:space="preserve">Termites evolved from the ancestor of subsocial </w:t>
+        <w:t xml:space="preserve">Termites evolved from the ancestor of </w:t>
+      </w:r>
+      <w:proofErr w:type="spellStart"/>
+      <w:r>
+        <w:rPr>
+          <w:rFonts w:ascii="PT Serif" w:hAnsi="PT Serif" w:hint="eastAsia"/>
+          <w:sz w:val="21"/>
+          <w:szCs w:val="21"/>
+        </w:rPr>
+        <w:t>subsocial</w:t>
+      </w:r>
+      <w:proofErr w:type="spellEnd"/>
+      <w:r>
+        <w:rPr>
+          <w:rFonts w:ascii="PT Serif" w:hAnsi="PT Serif" w:hint="eastAsia"/>
+          <w:sz w:val="21"/>
+          <w:szCs w:val="21"/>
+        </w:rPr>
+        <w:t xml:space="preserve"> </w:t>
       </w:r>
       <w:r>
         <w:rPr>
@@ -2268,7 +2360,25 @@
           <w:sz w:val="21"/>
           <w:szCs w:val="21"/>
         </w:rPr>
-        <w:t xml:space="preserve"> from subsocial pairs</w:t>
+        <w:t xml:space="preserve"> from </w:t>
+      </w:r>
+      <w:proofErr w:type="spellStart"/>
+      <w:r>
+        <w:rPr>
+          <w:rFonts w:ascii="PT Serif" w:hAnsi="PT Serif" w:hint="eastAsia"/>
+          <w:sz w:val="21"/>
+          <w:szCs w:val="21"/>
+        </w:rPr>
+        <w:t>subsocial</w:t>
+      </w:r>
+      <w:proofErr w:type="spellEnd"/>
+      <w:r>
+        <w:rPr>
+          <w:rFonts w:ascii="PT Serif" w:hAnsi="PT Serif" w:hint="eastAsia"/>
+          <w:sz w:val="21"/>
+          <w:szCs w:val="21"/>
+        </w:rPr>
+        <w:t xml:space="preserve"> pairs</w:t>
       </w:r>
       <w:r>
         <w:rPr>
@@ -2339,7 +2449,25 @@
           <w:sz w:val="21"/>
           <w:szCs w:val="21"/>
         </w:rPr>
-        <w:t xml:space="preserve">During a season of the year, alates (winged reproductives) fly to disperse </w:t>
+        <w:t xml:space="preserve">During a season of the year, alates (winged </w:t>
+      </w:r>
+      <w:proofErr w:type="spellStart"/>
+      <w:r>
+        <w:rPr>
+          <w:rFonts w:ascii="PT Serif" w:hAnsi="PT Serif" w:hint="eastAsia"/>
+          <w:sz w:val="21"/>
+          <w:szCs w:val="21"/>
+        </w:rPr>
+        <w:t>reproductives</w:t>
+      </w:r>
+      <w:proofErr w:type="spellEnd"/>
+      <w:r>
+        <w:rPr>
+          <w:rFonts w:ascii="PT Serif" w:hAnsi="PT Serif" w:hint="eastAsia"/>
+          <w:sz w:val="21"/>
+          <w:szCs w:val="21"/>
+        </w:rPr>
+        <w:t xml:space="preserve">) fly to disperse </w:t>
       </w:r>
       <w:r>
         <w:rPr>
@@ -2849,6 +2977,7 @@
         </w:rPr>
         <w:t xml:space="preserve">, </w:t>
       </w:r>
+      <w:proofErr w:type="spellStart"/>
       <w:r>
         <w:rPr>
           <w:rFonts w:ascii="PT Serif" w:hAnsi="PT Serif"/>
@@ -2857,15 +2986,56 @@
           <w:sz w:val="21"/>
           <w:szCs w:val="21"/>
         </w:rPr>
-        <w:t>Glyptotermes nakajimai</w:t>
-      </w:r>
-      <w:r>
-        <w:rPr>
-          <w:rFonts w:ascii="PT Serif" w:hAnsi="PT Serif"/>
-          <w:sz w:val="21"/>
-          <w:szCs w:val="21"/>
-        </w:rPr>
-        <w:t xml:space="preserve"> Morimoto (Isoptera: Kalotermitidae) </w:t>
+        <w:t>Glyptotermes</w:t>
+      </w:r>
+      <w:proofErr w:type="spellEnd"/>
+      <w:r>
+        <w:rPr>
+          <w:rFonts w:ascii="PT Serif" w:hAnsi="PT Serif"/>
+          <w:i/>
+          <w:iCs/>
+          <w:sz w:val="21"/>
+          <w:szCs w:val="21"/>
+        </w:rPr>
+        <w:t xml:space="preserve"> </w:t>
+      </w:r>
+      <w:proofErr w:type="spellStart"/>
+      <w:r>
+        <w:rPr>
+          <w:rFonts w:ascii="PT Serif" w:hAnsi="PT Serif"/>
+          <w:i/>
+          <w:iCs/>
+          <w:sz w:val="21"/>
+          <w:szCs w:val="21"/>
+        </w:rPr>
+        <w:t>nakajimai</w:t>
+      </w:r>
+      <w:proofErr w:type="spellEnd"/>
+      <w:r>
+        <w:rPr>
+          <w:rFonts w:ascii="PT Serif" w:hAnsi="PT Serif"/>
+          <w:sz w:val="21"/>
+          <w:szCs w:val="21"/>
+        </w:rPr>
+        <w:t xml:space="preserve"> Morimoto (Isoptera: </w:t>
+      </w:r>
+      <w:proofErr w:type="spellStart"/>
+      <w:r>
+        <w:rPr>
+          <w:rFonts w:ascii="PT Serif" w:hAnsi="PT Serif"/>
+          <w:sz w:val="21"/>
+          <w:szCs w:val="21"/>
+        </w:rPr>
+        <w:t>Kalotermitidae</w:t>
+      </w:r>
+      <w:proofErr w:type="spellEnd"/>
+      <w:r>
+        <w:rPr>
+          <w:rFonts w:ascii="PT Serif" w:hAnsi="PT Serif"/>
+          <w:sz w:val="21"/>
+          <w:szCs w:val="21"/>
+        </w:rPr>
+        <w:t xml:space="preserve">) </w:t>
       </w:r>
       <w:r>
         <w:rPr>
@@ -3108,8 +3278,18 @@
           <w:sz w:val="21"/>
           <w:szCs w:val="21"/>
         </w:rPr>
-        <w:t>wo different potential behavioral preadaptations</w:t>
-      </w:r>
+        <w:t xml:space="preserve">wo different potential behavioral </w:t>
+      </w:r>
+      <w:proofErr w:type="spellStart"/>
+      <w:r>
+        <w:rPr>
+          <w:rFonts w:ascii="PT Serif" w:hAnsi="PT Serif"/>
+          <w:sz w:val="21"/>
+          <w:szCs w:val="21"/>
+        </w:rPr>
+        <w:t>preadaptations</w:t>
+      </w:r>
+      <w:proofErr w:type="spellEnd"/>
       <w:r>
         <w:rPr>
           <w:rFonts w:ascii="PT Serif" w:hAnsi="PT Serif"/>
@@ -3406,254 +3586,9 @@
           <w:sz w:val="21"/>
           <w:szCs w:val="21"/>
         </w:rPr>
-        <w:t>G. nakajimai</w:t>
-      </w:r>
-      <w:r>
-        <w:rPr>
-          <w:rFonts w:ascii="PT Serif" w:hAnsi="PT Serif" w:hint="eastAsia"/>
-          <w:sz w:val="21"/>
-          <w:szCs w:val="21"/>
-        </w:rPr>
-        <w:t xml:space="preserve"> has strong </w:t>
-      </w:r>
-      <w:r>
-        <w:rPr>
-          <w:rFonts w:ascii="PT Serif" w:hAnsi="PT Serif" w:hint="eastAsia"/>
-          <w:sz w:val="21"/>
-          <w:szCs w:val="21"/>
-        </w:rPr>
-        <w:t xml:space="preserve">tandem running behavior with same-sex pairing, </w:t>
-      </w:r>
-      <w:r>
-        <w:rPr>
-          <w:rFonts w:ascii="PT Serif" w:hAnsi="PT Serif" w:hint="eastAsia"/>
-          <w:sz w:val="21"/>
-          <w:szCs w:val="21"/>
-        </w:rPr>
-        <w:t xml:space="preserve">they can achieve the evolution of </w:t>
-      </w:r>
-      <w:r>
-        <w:rPr>
-          <w:rFonts w:ascii="PT Serif" w:hAnsi="PT Serif"/>
-          <w:sz w:val="21"/>
-          <w:szCs w:val="21"/>
-        </w:rPr>
-        <w:t xml:space="preserve">an </w:t>
-      </w:r>
-      <w:r>
-        <w:rPr>
-          <w:rFonts w:ascii="PT Serif" w:hAnsi="PT Serif" w:hint="eastAsia"/>
-          <w:sz w:val="21"/>
-          <w:szCs w:val="21"/>
-        </w:rPr>
-        <w:t xml:space="preserve">asexual population without substantially changing mate pairing behaviors. </w:t>
-      </w:r>
-      <w:r>
-        <w:rPr>
-          <w:rFonts w:ascii="PT Serif" w:hAnsi="PT Serif" w:hint="eastAsia"/>
-          <w:sz w:val="21"/>
-          <w:szCs w:val="21"/>
-        </w:rPr>
-        <w:t xml:space="preserve">Second, </w:t>
-      </w:r>
-      <w:r>
-        <w:rPr>
-          <w:rFonts w:ascii="PT Serif" w:hAnsi="PT Serif"/>
-          <w:sz w:val="21"/>
-          <w:szCs w:val="21"/>
-        </w:rPr>
-        <w:t>pleometrosis</w:t>
-      </w:r>
-      <w:r>
-        <w:rPr>
-          <w:rFonts w:ascii="PT Serif" w:hAnsi="PT Serif" w:hint="eastAsia"/>
-          <w:sz w:val="21"/>
-          <w:szCs w:val="21"/>
-        </w:rPr>
-        <w:t xml:space="preserve"> (colony foundation by multiple kings and queens</w:t>
-      </w:r>
-      <w:r>
-        <w:rPr>
-          <w:rFonts w:ascii="PT Serif" w:hAnsi="PT Serif"/>
-          <w:sz w:val="21"/>
-          <w:szCs w:val="21"/>
-        </w:rPr>
-        <w:t xml:space="preserve"> </w:t>
-      </w:r>
-      <w:r>
-        <w:rPr>
-          <w:rFonts w:ascii="PT Serif" w:hAnsi="PT Serif"/>
-          <w:sz w:val="21"/>
-          <w:szCs w:val="21"/>
-        </w:rPr>
-        <w:fldChar w:fldCharType="begin"/>
-      </w:r>
-      <w:r>
-        <w:rPr>
-          <w:rFonts w:ascii="PT Serif" w:hAnsi="PT Serif"/>
-          <w:sz w:val="21"/>
-          <w:szCs w:val="21"/>
-        </w:rPr>
-        <w:instrText xml:space="preserve"> ADDIN ZOTERO_ITEM CSL_CITATION {"citationID":"NPz3eUqh","properties":{"formattedCitation":"[25,26]","plainCitation":"[25,26]","noteIndex":0},"citationItems":[{"id":526,"uris":["http://zotero.org/users/9949769/items/TKCDU8DX"],"itemData":{"id":526,"type":"article-journal","container-title":"Behavioral Ecology and Sociobiology","DOI":"10.1007/s00265-017-2429-7","ISSN":"0340-5443","issue":"1","note":"publisher: Springer Berlin Heidelberg","page":"13","title":"Colony-founding success of pleometrosis in a fungus-growing termite Odontotermes formosanus","volume":"72","author":[{"family":"Chiu","given":"Chun-I"},{"family":"Neoh","given":"Kok-Boon"},{"family":"Li","given":"Hou-Feng"}],"issued":{"date-parts":[["2018",1,28]]}}},{"id":750,"uris":["http://zotero.org/users/9949769/items/IG99VKBM"],"itemData":{"id":750,"type":"article-journal","abstract":"Costs and benefits of pleometrosis, as understood from social Hymenoptera, have never been tested in the independently evolved termites. To understand the extent to which such co-founding may be advantageous for colony survival and growth, we tracked the survival and reproduction of 5000 laboratory-established incipient colonies of the facultatively polygamous neotropical termite Nasutitermes corniger. Significantly more pleometrotic groups than monogamous queen-king pairs failed within the first 90 days of establishment, and 99 per cent of pleometrotic groups lost at least one founding member. Oviposition commenced earlier in larger groups, but colony growth was slower and production of workers and soldiers was delayed compared with pairs. Thus, pleometrosis does not increase colony fitness and is in fact highly disadvantageous.","container-title":"Proceedings of the Royal Society of London B","DOI":"10.1098/rspb.2012.2563","ISSN":"1471-2954","issue":"1756","note":"PMID: 23390099","page":"20122563","title":"Costs of pleometrosis in a polygamous termite.","volume":"280","author":[{"family":"Hartke","given":"Tamara R"},{"family":"Rosengaus","given":"Rebeca B"}],"issued":{"date-parts":[["2013",4,7]]}}}],"schema":"https://github.com/citation-style-language/schema/raw/master/csl-citation.json"} </w:instrText>
-      </w:r>
-      <w:r>
-        <w:rPr>
-          <w:rFonts w:ascii="PT Serif" w:hAnsi="PT Serif"/>
-          <w:sz w:val="21"/>
-          <w:szCs w:val="21"/>
-        </w:rPr>
-        <w:fldChar w:fldCharType="separate"/>
-      </w:r>
-      <w:r>
-        <w:rPr>
-          <w:rFonts w:ascii="PT Serif" w:hAnsi="PT Serif"/>
-          <w:sz w:val="21"/>
-        </w:rPr>
-        <w:t>[25,26]</w:t>
-      </w:r>
-      <w:r>
-        <w:rPr>
-          <w:rFonts w:ascii="PT Serif" w:hAnsi="PT Serif"/>
-          <w:sz w:val="21"/>
-          <w:szCs w:val="21"/>
-        </w:rPr>
-        <w:fldChar w:fldCharType="end"/>
-      </w:r>
-      <w:r>
-        <w:rPr>
-          <w:rFonts w:ascii="PT Serif" w:hAnsi="PT Serif" w:hint="eastAsia"/>
-          <w:sz w:val="21"/>
-          <w:szCs w:val="21"/>
-        </w:rPr>
-        <w:t xml:space="preserve">) </w:t>
-      </w:r>
-      <w:r>
-        <w:rPr>
-          <w:rFonts w:ascii="PT Serif" w:hAnsi="PT Serif" w:hint="eastAsia"/>
-          <w:sz w:val="21"/>
-          <w:szCs w:val="21"/>
-        </w:rPr>
-        <w:t xml:space="preserve">can </w:t>
-      </w:r>
-      <w:r>
-        <w:rPr>
-          <w:rFonts w:ascii="PT Serif" w:hAnsi="PT Serif" w:hint="eastAsia"/>
-          <w:sz w:val="21"/>
-          <w:szCs w:val="21"/>
-        </w:rPr>
-        <w:t xml:space="preserve">also facilitate the </w:t>
-      </w:r>
-      <w:r>
-        <w:rPr>
-          <w:rFonts w:ascii="PT Serif" w:hAnsi="PT Serif" w:hint="eastAsia"/>
-          <w:sz w:val="21"/>
-          <w:szCs w:val="21"/>
-        </w:rPr>
-        <w:t xml:space="preserve">evolution of </w:t>
-      </w:r>
-      <w:r>
-        <w:rPr>
-          <w:rFonts w:ascii="PT Serif" w:hAnsi="PT Serif"/>
-          <w:sz w:val="21"/>
-          <w:szCs w:val="21"/>
-        </w:rPr>
-        <w:t xml:space="preserve">an </w:t>
-      </w:r>
-      <w:r>
-        <w:rPr>
-          <w:rFonts w:ascii="PT Serif" w:hAnsi="PT Serif" w:hint="eastAsia"/>
-          <w:sz w:val="21"/>
-          <w:szCs w:val="21"/>
-        </w:rPr>
-        <w:t>asexual socie</w:t>
-      </w:r>
-      <w:r>
-        <w:rPr>
-          <w:rFonts w:ascii="PT Serif" w:hAnsi="PT Serif"/>
-          <w:sz w:val="21"/>
-          <w:szCs w:val="21"/>
-        </w:rPr>
-        <w:t>t</w:t>
-      </w:r>
-      <w:r>
-        <w:rPr>
-          <w:rFonts w:ascii="PT Serif" w:hAnsi="PT Serif" w:hint="eastAsia"/>
-          <w:sz w:val="21"/>
-          <w:szCs w:val="21"/>
-        </w:rPr>
-        <w:t xml:space="preserve">y by securing </w:t>
-      </w:r>
-      <w:r>
-        <w:rPr>
-          <w:rFonts w:ascii="PT Serif" w:hAnsi="PT Serif" w:hint="eastAsia"/>
-          <w:sz w:val="21"/>
-          <w:szCs w:val="21"/>
-        </w:rPr>
-        <w:t>the number of colony foundation partners</w:t>
-      </w:r>
-      <w:r>
-        <w:rPr>
-          <w:rFonts w:ascii="PT Serif" w:hAnsi="PT Serif"/>
-          <w:sz w:val="21"/>
-          <w:szCs w:val="21"/>
-        </w:rPr>
-        <w:t xml:space="preserve"> </w:t>
-      </w:r>
-      <w:r>
-        <w:rPr>
-          <w:rFonts w:ascii="PT Serif" w:hAnsi="PT Serif"/>
-          <w:sz w:val="21"/>
-          <w:szCs w:val="21"/>
-        </w:rPr>
-        <w:fldChar w:fldCharType="begin"/>
-      </w:r>
-      <w:r>
-        <w:rPr>
-          <w:rFonts w:ascii="PT Serif" w:hAnsi="PT Serif"/>
-          <w:sz w:val="21"/>
-          <w:szCs w:val="21"/>
-        </w:rPr>
-        <w:instrText xml:space="preserve"> ADDIN ZOTERO_ITEM CSL_CITATION {"citationID":"sHw7z7FB","properties":{"formattedCitation":"[27]","plainCitation":"[27]","noteIndex":0},"citationItems":[{"id":22524,"uris":["http://zotero.org/users/9949769/items/4SQCGCEK"],"itemData":{"id":22524,"type":"article-journal","abstract":"Social insects have developed a broad diversity of nesting and foraging strategies. One of these, inquilinism, occurs when one species (the inquiline) inhabits the nest built and occupied by another species (the host). Obligatory inquilines must overcome strong constraints upon colony foundation and development, due to limited availability of host colonies. To reveal how inquilinism shapes reproductive strategies in a termite host-inquiline dyad, we carried out a microsatellite marker study on Inquilinitermes inquilinus and its host Constrictotermes cavifrons. The proportion of simple, extended and mixed families was recorded in both species, as well as the presence of neotenics, parthenogenesis and multiple foundations. Most host colonies (95%) were simple families and all were monodomous. By contrast, the inquiline showed a higher proportion of extended (30%) and mixed (5%) families, and frequent neotenics (in 25% of the nests). This results from the simultaneous foundation in host nests of numerous incipient colonies, which, as they grow, may compete, fight, or merge. We also documented the use of parthenogenesis by female–female pairs. In conclusion, the classical monogamous colony pattern of the host species suggests uneventful development of simple foundations dispersed in the environment, in accordance with the wide distribution of their resources. By contrast, the multiple reproductive patterns displayed by the inquiline species reveal strong constraints on foundation sites: founders first concentrate into host nests, then must attempt to outcompete or absorb the neighbouring foundations to gain full control of the resources provided by the host nest.","container-title":"Molecular Ecology","DOI":"10.1111/mec.17494","ISSN":"1365-294X","issue":"17","language":"en","license":"© 2024 John Wiley &amp; Sons Ltd.","note":"_eprint: https://onlinelibrary.wiley.com/doi/pdf/10.1111/mec.17494","page":"e17494","source":"Wiley Online Library","title":"How inquilinism shaped breeding systems in a termite host-inquiline relationship","volume":"33","author":[{"family":"Timmermans","given":"Johanne"},{"family":"Hellemans","given":"Simon"},{"family":"Křivánek","given":"Jan"},{"family":"Kaymak","given":"Esra"},{"family":"Fontaine","given":"Nicolas"},{"family":"Bourguignon","given":"Thomas"},{"family":"Hanus","given":"Robert"},{"family":"Roisin","given":"Yves"}],"issued":{"date-parts":[["2024"]]}}}],"schema":"https://github.com/citation-style-language/schema/raw/master/csl-citation.json"} </w:instrText>
-      </w:r>
-      <w:r>
-        <w:rPr>
-          <w:rFonts w:ascii="PT Serif" w:hAnsi="PT Serif"/>
-          <w:sz w:val="21"/>
-          <w:szCs w:val="21"/>
-        </w:rPr>
-        <w:fldChar w:fldCharType="separate"/>
-      </w:r>
-      <w:r>
-        <w:rPr>
-          <w:rFonts w:ascii="PT Serif" w:hAnsi="PT Serif"/>
-          <w:sz w:val="21"/>
-        </w:rPr>
-        <w:t>[27]</w:t>
-      </w:r>
-      <w:r>
-        <w:rPr>
-          <w:rFonts w:ascii="PT Serif" w:hAnsi="PT Serif"/>
-          <w:sz w:val="21"/>
-          <w:szCs w:val="21"/>
-        </w:rPr>
-        <w:fldChar w:fldCharType="end"/>
-      </w:r>
-      <w:r>
-        <w:rPr>
-          <w:rFonts w:ascii="PT Serif" w:hAnsi="PT Serif" w:hint="eastAsia"/>
-          <w:sz w:val="21"/>
-          <w:szCs w:val="21"/>
-        </w:rPr>
-        <w:t xml:space="preserve">. </w:t>
-      </w:r>
-      <w:r>
-        <w:rPr>
-          <w:rFonts w:ascii="PT Serif" w:hAnsi="PT Serif" w:hint="eastAsia"/>
-          <w:sz w:val="21"/>
-          <w:szCs w:val="21"/>
-        </w:rPr>
-        <w:t xml:space="preserve">Actually, the colonies of </w:t>
-      </w:r>
+        <w:t xml:space="preserve">G. </w:t>
+      </w:r>
+      <w:proofErr w:type="spellStart"/>
       <w:r>
         <w:rPr>
           <w:rFonts w:ascii="PT Serif" w:hAnsi="PT Serif" w:hint="eastAsia"/>
@@ -3662,8 +3597,279 @@
           <w:sz w:val="21"/>
           <w:szCs w:val="21"/>
         </w:rPr>
-        <w:t>G. nakajimai</w:t>
-      </w:r>
+        <w:t>nakajimai</w:t>
+      </w:r>
+      <w:proofErr w:type="spellEnd"/>
+      <w:r>
+        <w:rPr>
+          <w:rFonts w:ascii="PT Serif" w:hAnsi="PT Serif" w:hint="eastAsia"/>
+          <w:sz w:val="21"/>
+          <w:szCs w:val="21"/>
+        </w:rPr>
+        <w:t xml:space="preserve"> has strong </w:t>
+      </w:r>
+      <w:r>
+        <w:rPr>
+          <w:rFonts w:ascii="PT Serif" w:hAnsi="PT Serif" w:hint="eastAsia"/>
+          <w:sz w:val="21"/>
+          <w:szCs w:val="21"/>
+        </w:rPr>
+        <w:t xml:space="preserve">tandem running behavior with same-sex pairing, </w:t>
+      </w:r>
+      <w:r>
+        <w:rPr>
+          <w:rFonts w:ascii="PT Serif" w:hAnsi="PT Serif" w:hint="eastAsia"/>
+          <w:sz w:val="21"/>
+          <w:szCs w:val="21"/>
+        </w:rPr>
+        <w:t xml:space="preserve">they can achieve the evolution of </w:t>
+      </w:r>
+      <w:r>
+        <w:rPr>
+          <w:rFonts w:ascii="PT Serif" w:hAnsi="PT Serif"/>
+          <w:sz w:val="21"/>
+          <w:szCs w:val="21"/>
+        </w:rPr>
+        <w:t xml:space="preserve">an </w:t>
+      </w:r>
+      <w:r>
+        <w:rPr>
+          <w:rFonts w:ascii="PT Serif" w:hAnsi="PT Serif" w:hint="eastAsia"/>
+          <w:sz w:val="21"/>
+          <w:szCs w:val="21"/>
+        </w:rPr>
+        <w:t xml:space="preserve">asexual population without substantially changing mate pairing behaviors. </w:t>
+      </w:r>
+      <w:r>
+        <w:rPr>
+          <w:rFonts w:ascii="PT Serif" w:hAnsi="PT Serif" w:hint="eastAsia"/>
+          <w:sz w:val="21"/>
+          <w:szCs w:val="21"/>
+        </w:rPr>
+        <w:t xml:space="preserve">Second, </w:t>
+      </w:r>
+      <w:proofErr w:type="spellStart"/>
+      <w:r>
+        <w:rPr>
+          <w:rFonts w:ascii="PT Serif" w:hAnsi="PT Serif"/>
+          <w:sz w:val="21"/>
+          <w:szCs w:val="21"/>
+        </w:rPr>
+        <w:t>pleometrosis</w:t>
+      </w:r>
+      <w:proofErr w:type="spellEnd"/>
+      <w:r>
+        <w:rPr>
+          <w:rFonts w:ascii="PT Serif" w:hAnsi="PT Serif" w:hint="eastAsia"/>
+          <w:sz w:val="21"/>
+          <w:szCs w:val="21"/>
+        </w:rPr>
+        <w:t xml:space="preserve"> (colony foundation by multiple kings and queens</w:t>
+      </w:r>
+      <w:r>
+        <w:rPr>
+          <w:rFonts w:ascii="PT Serif" w:hAnsi="PT Serif"/>
+          <w:sz w:val="21"/>
+          <w:szCs w:val="21"/>
+        </w:rPr>
+        <w:t xml:space="preserve"> </w:t>
+      </w:r>
+      <w:r>
+        <w:rPr>
+          <w:rFonts w:ascii="PT Serif" w:hAnsi="PT Serif"/>
+          <w:sz w:val="21"/>
+          <w:szCs w:val="21"/>
+        </w:rPr>
+        <w:fldChar w:fldCharType="begin"/>
+      </w:r>
+      <w:r>
+        <w:rPr>
+          <w:rFonts w:ascii="PT Serif" w:hAnsi="PT Serif"/>
+          <w:sz w:val="21"/>
+          <w:szCs w:val="21"/>
+        </w:rPr>
+        <w:instrText xml:space="preserve"> ADDIN ZOTERO_ITEM CSL_CITATION {"citationID":"NPz3eUqh","properties":{"formattedCitation":"[25,26]","plainCitation":"[25,26]","noteIndex":0},"citationItems":[{"id":526,"uris":["http://zotero.org/users/9949769/items/TKCDU8DX"],"itemData":{"id":526,"type":"article-journal","container-title":"Behavioral Ecology and Sociobiology","DOI":"10.1007/s00265-017-2429-7","ISSN":"0340-5443","issue":"1","note":"publisher: Springer Berlin Heidelberg","page":"13","title":"Colony-founding success of pleometrosis in a fungus-growing termite Odontotermes formosanus","volume":"72","author":[{"family":"Chiu","given":"Chun-I"},{"family":"Neoh","given":"Kok-Boon"},{"family":"Li","given":"Hou-Feng"}],"issued":{"date-parts":[["2018",1,28]]}}},{"id":750,"uris":["http://zotero.org/users/9949769/items/IG99VKBM"],"itemData":{"id":750,"type":"article-journal","abstract":"Costs and benefits of pleometrosis, as understood from social Hymenoptera, have never been tested in the independently evolved termites. To understand the extent to which such co-founding may be advantageous for colony survival and growth, we tracked the survival and reproduction of 5000 laboratory-established incipient colonies of the facultatively polygamous neotropical termite Nasutitermes corniger. Significantly more pleometrotic groups than monogamous queen-king pairs failed within the first 90 days of establishment, and 99 per cent of pleometrotic groups lost at least one founding member. Oviposition commenced earlier in larger groups, but colony growth was slower and production of workers and soldiers was delayed compared with pairs. Thus, pleometrosis does not increase colony fitness and is in fact highly disadvantageous.","container-title":"Proceedings of the Royal Society of London B","DOI":"10.1098/rspb.2012.2563","ISSN":"1471-2954","issue":"1756","note":"PMID: 23390099","page":"20122563","title":"Costs of pleometrosis in a polygamous termite.","volume":"280","author":[{"family":"Hartke","given":"Tamara R"},{"family":"Rosengaus","given":"Rebeca B"}],"issued":{"date-parts":[["2013",4,7]]}}}],"schema":"https://github.com/citation-style-language/schema/raw/master/csl-citation.json"} </w:instrText>
+      </w:r>
+      <w:r>
+        <w:rPr>
+          <w:rFonts w:ascii="PT Serif" w:hAnsi="PT Serif"/>
+          <w:sz w:val="21"/>
+          <w:szCs w:val="21"/>
+        </w:rPr>
+        <w:fldChar w:fldCharType="separate"/>
+      </w:r>
+      <w:r>
+        <w:rPr>
+          <w:rFonts w:ascii="PT Serif" w:hAnsi="PT Serif"/>
+          <w:sz w:val="21"/>
+        </w:rPr>
+        <w:t>[25,26]</w:t>
+      </w:r>
+      <w:r>
+        <w:rPr>
+          <w:rFonts w:ascii="PT Serif" w:hAnsi="PT Serif"/>
+          <w:sz w:val="21"/>
+          <w:szCs w:val="21"/>
+        </w:rPr>
+        <w:fldChar w:fldCharType="end"/>
+      </w:r>
+      <w:r>
+        <w:rPr>
+          <w:rFonts w:ascii="PT Serif" w:hAnsi="PT Serif" w:hint="eastAsia"/>
+          <w:sz w:val="21"/>
+          <w:szCs w:val="21"/>
+        </w:rPr>
+        <w:t xml:space="preserve">) </w:t>
+      </w:r>
+      <w:r>
+        <w:rPr>
+          <w:rFonts w:ascii="PT Serif" w:hAnsi="PT Serif" w:hint="eastAsia"/>
+          <w:sz w:val="21"/>
+          <w:szCs w:val="21"/>
+        </w:rPr>
+        <w:t xml:space="preserve">can </w:t>
+      </w:r>
+      <w:r>
+        <w:rPr>
+          <w:rFonts w:ascii="PT Serif" w:hAnsi="PT Serif" w:hint="eastAsia"/>
+          <w:sz w:val="21"/>
+          <w:szCs w:val="21"/>
+        </w:rPr>
+        <w:t xml:space="preserve">also facilitate the </w:t>
+      </w:r>
+      <w:r>
+        <w:rPr>
+          <w:rFonts w:ascii="PT Serif" w:hAnsi="PT Serif" w:hint="eastAsia"/>
+          <w:sz w:val="21"/>
+          <w:szCs w:val="21"/>
+        </w:rPr>
+        <w:t xml:space="preserve">evolution of </w:t>
+      </w:r>
+      <w:r>
+        <w:rPr>
+          <w:rFonts w:ascii="PT Serif" w:hAnsi="PT Serif"/>
+          <w:sz w:val="21"/>
+          <w:szCs w:val="21"/>
+        </w:rPr>
+        <w:t xml:space="preserve">an </w:t>
+      </w:r>
+      <w:r>
+        <w:rPr>
+          <w:rFonts w:ascii="PT Serif" w:hAnsi="PT Serif" w:hint="eastAsia"/>
+          <w:sz w:val="21"/>
+          <w:szCs w:val="21"/>
+        </w:rPr>
+        <w:t>asexual socie</w:t>
+      </w:r>
+      <w:r>
+        <w:rPr>
+          <w:rFonts w:ascii="PT Serif" w:hAnsi="PT Serif"/>
+          <w:sz w:val="21"/>
+          <w:szCs w:val="21"/>
+        </w:rPr>
+        <w:t>t</w:t>
+      </w:r>
+      <w:r>
+        <w:rPr>
+          <w:rFonts w:ascii="PT Serif" w:hAnsi="PT Serif" w:hint="eastAsia"/>
+          <w:sz w:val="21"/>
+          <w:szCs w:val="21"/>
+        </w:rPr>
+        <w:t xml:space="preserve">y by securing </w:t>
+      </w:r>
+      <w:r>
+        <w:rPr>
+          <w:rFonts w:ascii="PT Serif" w:hAnsi="PT Serif" w:hint="eastAsia"/>
+          <w:sz w:val="21"/>
+          <w:szCs w:val="21"/>
+        </w:rPr>
+        <w:t>the number of colony foundation partners</w:t>
+      </w:r>
+      <w:r>
+        <w:rPr>
+          <w:rFonts w:ascii="PT Serif" w:hAnsi="PT Serif"/>
+          <w:sz w:val="21"/>
+          <w:szCs w:val="21"/>
+        </w:rPr>
+        <w:t xml:space="preserve"> </w:t>
+      </w:r>
+      <w:r>
+        <w:rPr>
+          <w:rFonts w:ascii="PT Serif" w:hAnsi="PT Serif"/>
+          <w:sz w:val="21"/>
+          <w:szCs w:val="21"/>
+        </w:rPr>
+        <w:fldChar w:fldCharType="begin"/>
+      </w:r>
+      <w:r>
+        <w:rPr>
+          <w:rFonts w:ascii="PT Serif" w:hAnsi="PT Serif"/>
+          <w:sz w:val="21"/>
+          <w:szCs w:val="21"/>
+        </w:rPr>
+        <w:instrText xml:space="preserve"> ADDIN ZOTERO_ITEM CSL_CITATION {"citationID":"sHw7z7FB","properties":{"formattedCitation":"[27]","plainCitation":"[27]","noteIndex":0},"citationItems":[{"id":22524,"uris":["http://zotero.org/users/9949769/items/4SQCGCEK"],"itemData":{"id":22524,"type":"article-journal","abstract":"Social insects have developed a broad diversity of nesting and foraging strategies. One of these, inquilinism, occurs when one species (the inquiline) inhabits the nest built and occupied by another species (the host). Obligatory inquilines must overcome strong constraints upon colony foundation and development, due to limited availability of host colonies. To reveal how inquilinism shapes reproductive strategies in a termite host-inquiline dyad, we carried out a microsatellite marker study on Inquilinitermes inquilinus and its host Constrictotermes cavifrons. The proportion of simple, extended and mixed families was recorded in both species, as well as the presence of neotenics, parthenogenesis and multiple foundations. Most host colonies (95%) were simple families and all were monodomous. By contrast, the inquiline showed a higher proportion of extended (30%) and mixed (5%) families, and frequent neotenics (in 25% of the nests). This results from the simultaneous foundation in host nests of numerous incipient colonies, which, as they grow, may compete, fight, or merge. We also documented the use of parthenogenesis by female–female pairs. In conclusion, the classical monogamous colony pattern of the host species suggests uneventful development of simple foundations dispersed in the environment, in accordance with the wide distribution of their resources. By contrast, the multiple reproductive patterns displayed by the inquiline species reveal strong constraints on foundation sites: founders first concentrate into host nests, then must attempt to outcompete or absorb the neighbouring foundations to gain full control of the resources provided by the host nest.","container-title":"Molecular Ecology","DOI":"10.1111/mec.17494","ISSN":"1365-294X","issue":"17","language":"en","license":"© 2024 John Wiley &amp; Sons Ltd.","note":"_eprint: https://onlinelibrary.wiley.com/doi/pdf/10.1111/mec.17494","page":"e17494","source":"Wiley Online Library","title":"How inquilinism shaped breeding systems in a termite host-inquiline relationship","volume":"33","author":[{"family":"Timmermans","given":"Johanne"},{"family":"Hellemans","given":"Simon"},{"family":"Křivánek","given":"Jan"},{"family":"Kaymak","given":"Esra"},{"family":"Fontaine","given":"Nicolas"},{"family":"Bourguignon","given":"Thomas"},{"family":"Hanus","given":"Robert"},{"family":"Roisin","given":"Yves"}],"issued":{"date-parts":[["2024"]]}}}],"schema":"https://github.com/citation-style-language/schema/raw/master/csl-citation.json"} </w:instrText>
+      </w:r>
+      <w:r>
+        <w:rPr>
+          <w:rFonts w:ascii="PT Serif" w:hAnsi="PT Serif"/>
+          <w:sz w:val="21"/>
+          <w:szCs w:val="21"/>
+        </w:rPr>
+        <w:fldChar w:fldCharType="separate"/>
+      </w:r>
+      <w:r>
+        <w:rPr>
+          <w:rFonts w:ascii="PT Serif" w:hAnsi="PT Serif"/>
+          <w:sz w:val="21"/>
+        </w:rPr>
+        <w:t>[27]</w:t>
+      </w:r>
+      <w:r>
+        <w:rPr>
+          <w:rFonts w:ascii="PT Serif" w:hAnsi="PT Serif"/>
+          <w:sz w:val="21"/>
+          <w:szCs w:val="21"/>
+        </w:rPr>
+        <w:fldChar w:fldCharType="end"/>
+      </w:r>
+      <w:r>
+        <w:rPr>
+          <w:rFonts w:ascii="PT Serif" w:hAnsi="PT Serif" w:hint="eastAsia"/>
+          <w:sz w:val="21"/>
+          <w:szCs w:val="21"/>
+        </w:rPr>
+        <w:t xml:space="preserve">. </w:t>
+      </w:r>
+      <w:r>
+        <w:rPr>
+          <w:rFonts w:ascii="PT Serif" w:hAnsi="PT Serif" w:hint="eastAsia"/>
+          <w:sz w:val="21"/>
+          <w:szCs w:val="21"/>
+        </w:rPr>
+        <w:t xml:space="preserve">Actually, the colonies of </w:t>
+      </w:r>
+      <w:r>
+        <w:rPr>
+          <w:rFonts w:ascii="PT Serif" w:hAnsi="PT Serif" w:hint="eastAsia"/>
+          <w:i/>
+          <w:iCs/>
+          <w:sz w:val="21"/>
+          <w:szCs w:val="21"/>
+        </w:rPr>
+        <w:t xml:space="preserve">G. </w:t>
+      </w:r>
+      <w:proofErr w:type="spellStart"/>
+      <w:r>
+        <w:rPr>
+          <w:rFonts w:ascii="PT Serif" w:hAnsi="PT Serif" w:hint="eastAsia"/>
+          <w:i/>
+          <w:iCs/>
+          <w:sz w:val="21"/>
+          <w:szCs w:val="21"/>
+        </w:rPr>
+        <w:t>nakajimai</w:t>
+      </w:r>
+      <w:proofErr w:type="spellEnd"/>
       <w:r>
         <w:rPr>
           <w:rFonts w:ascii="PT Serif" w:hAnsi="PT Serif" w:hint="eastAsia"/>
@@ -3741,7 +3947,25 @@
           <w:sz w:val="21"/>
           <w:szCs w:val="21"/>
         </w:rPr>
-        <w:t>how they achieve such pleometrosis remains unknown</w:t>
+        <w:t xml:space="preserve">how they achieve such </w:t>
+      </w:r>
+      <w:proofErr w:type="spellStart"/>
+      <w:r>
+        <w:rPr>
+          <w:rFonts w:ascii="PT Serif" w:hAnsi="PT Serif"/>
+          <w:sz w:val="21"/>
+          <w:szCs w:val="21"/>
+        </w:rPr>
+        <w:t>pleometrosis</w:t>
+      </w:r>
+      <w:proofErr w:type="spellEnd"/>
+      <w:r>
+        <w:rPr>
+          <w:rFonts w:ascii="PT Serif" w:hAnsi="PT Serif"/>
+          <w:sz w:val="21"/>
+          <w:szCs w:val="21"/>
+        </w:rPr>
+        <w:t xml:space="preserve"> remains unknown</w:t>
       </w:r>
       <w:r>
         <w:rPr>
@@ -3868,6 +4092,7 @@
         </w:rPr>
         <w:t xml:space="preserve">pairing process of three different </w:t>
       </w:r>
+      <w:proofErr w:type="spellStart"/>
       <w:r>
         <w:rPr>
           <w:rFonts w:ascii="PT Serif" w:hAnsi="PT Serif" w:hint="eastAsia"/>
@@ -3878,6 +4103,7 @@
         </w:rPr>
         <w:t>Glyptotermes</w:t>
       </w:r>
+      <w:proofErr w:type="spellEnd"/>
       <w:r>
         <w:rPr>
           <w:rFonts w:ascii="PT Serif" w:hAnsi="PT Serif" w:hint="eastAsia"/>
@@ -3896,6 +4122,7 @@
         </w:rPr>
         <w:t xml:space="preserve">G. </w:t>
       </w:r>
+      <w:proofErr w:type="spellStart"/>
       <w:r>
         <w:rPr>
           <w:rFonts w:ascii="PT Serif" w:hAnsi="PT Serif" w:hint="eastAsia"/>
@@ -3904,151 +4131,9 @@
           <w:sz w:val="21"/>
           <w:szCs w:val="21"/>
         </w:rPr>
-        <w:t>nakajimai, G. fuscus, G. satsumensis</w:t>
-      </w:r>
-      <w:r>
-        <w:rPr>
-          <w:rFonts w:ascii="PT Serif" w:hAnsi="PT Serif" w:hint="eastAsia"/>
-          <w:sz w:val="21"/>
-          <w:szCs w:val="21"/>
-        </w:rPr>
-        <w:t xml:space="preserve">) </w:t>
-      </w:r>
-      <w:r>
-        <w:rPr>
-          <w:rFonts w:ascii="PT Serif" w:hAnsi="PT Serif"/>
-          <w:sz w:val="21"/>
-          <w:szCs w:val="21"/>
-        </w:rPr>
-        <w:t>by</w:t>
-      </w:r>
-      <w:r>
-        <w:rPr>
-          <w:rFonts w:ascii="PT Serif" w:hAnsi="PT Serif" w:hint="eastAsia"/>
-          <w:sz w:val="21"/>
-          <w:szCs w:val="21"/>
-        </w:rPr>
-        <w:t xml:space="preserve"> confirming their phylogenetic relationship.</w:t>
-      </w:r>
-      <w:r>
-        <w:rPr>
-          <w:rFonts w:ascii="PT Serif" w:hAnsi="PT Serif" w:hint="eastAsia"/>
-          <w:sz w:val="21"/>
-          <w:szCs w:val="21"/>
-        </w:rPr>
-        <w:t xml:space="preserve"> These three species </w:t>
-      </w:r>
-      <w:r>
-        <w:rPr>
-          <w:rFonts w:ascii="PT Serif" w:hAnsi="PT Serif" w:hint="eastAsia"/>
-          <w:sz w:val="21"/>
-          <w:szCs w:val="21"/>
-        </w:rPr>
-        <w:t>can be found sy</w:t>
-      </w:r>
-      <w:r>
-        <w:rPr>
-          <w:rFonts w:ascii="PT Serif" w:hAnsi="PT Serif"/>
-          <w:sz w:val="21"/>
-          <w:szCs w:val="21"/>
-        </w:rPr>
-        <w:t>m</w:t>
-      </w:r>
-      <w:r>
-        <w:rPr>
-          <w:rFonts w:ascii="PT Serif" w:hAnsi="PT Serif" w:hint="eastAsia"/>
-          <w:sz w:val="21"/>
-          <w:szCs w:val="21"/>
-        </w:rPr>
-        <w:t>patrically and</w:t>
-      </w:r>
-      <w:r>
-        <w:rPr>
-          <w:rFonts w:ascii="PT Serif" w:hAnsi="PT Serif" w:hint="eastAsia"/>
-          <w:sz w:val="21"/>
-          <w:szCs w:val="21"/>
-        </w:rPr>
-        <w:t xml:space="preserve"> relatively related to each other</w:t>
-      </w:r>
-      <w:r>
-        <w:rPr>
-          <w:rFonts w:ascii="PT Serif" w:hAnsi="PT Serif" w:hint="eastAsia"/>
-          <w:sz w:val="21"/>
-          <w:szCs w:val="21"/>
-        </w:rPr>
-        <w:t xml:space="preserve"> </w:t>
-      </w:r>
-      <w:r>
-        <w:rPr>
-          <w:rFonts w:ascii="PT Serif" w:hAnsi="PT Serif"/>
-          <w:sz w:val="21"/>
-          <w:szCs w:val="21"/>
-        </w:rPr>
-        <w:fldChar w:fldCharType="begin"/>
-      </w:r>
-      <w:r>
-        <w:rPr>
-          <w:rFonts w:ascii="PT Serif" w:hAnsi="PT Serif"/>
-          <w:sz w:val="21"/>
-          <w:szCs w:val="21"/>
-        </w:rPr>
-        <w:instrText xml:space="preserve"> ADDIN ZOTERO_ITEM CSL_CITATION {"citationID":"Yxz59v72","properties":{"formattedCitation":"[18,28]","plainCitation":"[18,28]","noteIndex":0},"citationItems":[{"id":2864,"uris":["http://zotero.org/users/9949769/items/QTPEMMBT"],"itemData":{"id":2864,"type":"article-journal","abstract":"The cuticular hydrocarbons of 4 species of Glyptotermes from Japan were identified using gas chromatography-mass spectrometry and the relative abundances of cuticular hydrocarbons were measured using mass spectrometry. It was found that G. fuscus, G. satsumensis and G. rzakajimcri have different hydrocarbon compositions, respectively, and that G. kushimensis has the same components as those of G. nakajimai. This suggests that G. nakujimai and G. kushimensis are the same species. Based on this results together with morphological observation, a new taxonomy of Japanese Glyptotermes is proposed, in which G. kushimerzsis and G. kodamai are synonymized with G. nakajimai.","container-title":"Esakia","issue":"37","note":"Citation Key: Takematsu1997\nISBN: 0071-1268","page":"1-14","title":"Taxonomy of &lt;i&gt;Glyptotermes&lt;/i&gt; (Isoptera, Kalotermitidae) in Japan with reference to cuticular hydrocarbon analysis as chemotaxonomic characters","volume":"37","author":[{"family":"Takematsu","given":"Yoko"},{"family":"Yamaoka","given":"Ryohei"}],"issued":{"date-parts":[["1997"]]}}},{"id":2887,"uris":["http://zotero.org/users/9949769/items/UPY8L73C"],"itemData":{"id":2887,"type":"article-journal","abstract":"Predicting the binding mode of flexible polypeptides to proteins is an important task that falls outside the domain of applicability of most small molecule and protein−protein docking tools. Here, we test the small molecule flexible ligand docking program Glide on a set of 19 non-</w:instrText>
-      </w:r>
-      <w:r>
-        <w:rPr>
-          <w:rFonts w:ascii="PT Serif" w:hAnsi="PT Serif" w:hint="eastAsia"/>
-          <w:sz w:val="21"/>
-          <w:szCs w:val="21"/>
-        </w:rPr>
-        <w:instrText>α</w:instrText>
-      </w:r>
-      <w:r>
-        <w:rPr>
-          <w:rFonts w:ascii="PT Serif" w:hAnsi="PT Serif"/>
-          <w:sz w:val="21"/>
-          <w:szCs w:val="21"/>
-        </w:rPr>
-        <w:instrText xml:space="preserve">-helical peptides and systematically improve pose prediction accuracy by enhancing Glide sampling for flexible polypeptides. In addition, scoring of the poses was improved by post-processing with physics-based implicit solvent MM- GBSA calculations. Using the best RMSD among the top 10 scoring poses as a metric, the success rate (RMSD ≤ 2.0 Å for the interface backbone atoms) increased from 21% with default Glide SP settings to 58% with the enhanced peptide sampling and scoring protocol in the case of redocking to the native protein structure. This approaches the accuracy of the recently developed Rosetta FlexPepDock method (63% success for these 19 peptides) while being over 100 times faster. Cross-docking was performed for a subset of cases where an unbound receptor structure was available, and in that case, 40% of peptides were docked successfully. We analyze the results and find that the optimized polypeptide protocol is most accurate for extended peptides of limited size and number of formal charges, defining a domain of applicability for this approach.","container-title":"Bulletin of Arts and Science Division University of the Ryukyus Mathematics and Natural Science","page":"49-178","title":"Distribution of termites in the Ryukyu Archipelago","volume":"9","author":[{"family":"Ikehara","given":"Sadao"}],"issued":{"date-parts":[["1966"]]}}}],"schema":"https://github.com/citation-style-language/schema/raw/master/csl-citation.json"} </w:instrText>
-      </w:r>
-      <w:r>
-        <w:rPr>
-          <w:rFonts w:ascii="PT Serif" w:hAnsi="PT Serif"/>
-          <w:sz w:val="21"/>
-          <w:szCs w:val="21"/>
-        </w:rPr>
-        <w:fldChar w:fldCharType="separate"/>
-      </w:r>
-      <w:r>
-        <w:rPr>
-          <w:rFonts w:ascii="PT Serif" w:hAnsi="PT Serif"/>
-          <w:sz w:val="21"/>
-        </w:rPr>
-        <w:t>[18,28]</w:t>
-      </w:r>
-      <w:r>
-        <w:rPr>
-          <w:rFonts w:ascii="PT Serif" w:hAnsi="PT Serif"/>
-          <w:sz w:val="21"/>
-          <w:szCs w:val="21"/>
-        </w:rPr>
-        <w:fldChar w:fldCharType="end"/>
-      </w:r>
-      <w:r>
-        <w:rPr>
-          <w:rFonts w:ascii="PT Serif" w:hAnsi="PT Serif" w:hint="eastAsia"/>
-          <w:sz w:val="21"/>
-          <w:szCs w:val="21"/>
-        </w:rPr>
-        <w:t xml:space="preserve">, but asexual society only </w:t>
-      </w:r>
-      <w:r>
-        <w:rPr>
-          <w:rFonts w:ascii="PT Serif" w:hAnsi="PT Serif" w:hint="eastAsia"/>
-          <w:sz w:val="21"/>
-          <w:szCs w:val="21"/>
-        </w:rPr>
-        <w:t xml:space="preserve">arose in </w:t>
-      </w:r>
+        <w:t>nakajimai</w:t>
+      </w:r>
+      <w:proofErr w:type="spellEnd"/>
       <w:r>
         <w:rPr>
           <w:rFonts w:ascii="PT Serif" w:hAnsi="PT Serif" w:hint="eastAsia"/>
@@ -4057,8 +4142,203 @@
           <w:sz w:val="21"/>
           <w:szCs w:val="21"/>
         </w:rPr>
-        <w:t>G. nakajimai</w:t>
-      </w:r>
+        <w:t xml:space="preserve">, G. fuscus, G. </w:t>
+      </w:r>
+      <w:proofErr w:type="spellStart"/>
+      <w:r>
+        <w:rPr>
+          <w:rFonts w:ascii="PT Serif" w:hAnsi="PT Serif" w:hint="eastAsia"/>
+          <w:i/>
+          <w:iCs/>
+          <w:sz w:val="21"/>
+          <w:szCs w:val="21"/>
+        </w:rPr>
+        <w:t>satsumensis</w:t>
+      </w:r>
+      <w:proofErr w:type="spellEnd"/>
+      <w:r>
+        <w:rPr>
+          <w:rFonts w:ascii="PT Serif" w:hAnsi="PT Serif" w:hint="eastAsia"/>
+          <w:sz w:val="21"/>
+          <w:szCs w:val="21"/>
+        </w:rPr>
+        <w:t xml:space="preserve">) </w:t>
+      </w:r>
+      <w:r>
+        <w:rPr>
+          <w:rFonts w:ascii="PT Serif" w:hAnsi="PT Serif"/>
+          <w:sz w:val="21"/>
+          <w:szCs w:val="21"/>
+        </w:rPr>
+        <w:t>by</w:t>
+      </w:r>
+      <w:r>
+        <w:rPr>
+          <w:rFonts w:ascii="PT Serif" w:hAnsi="PT Serif" w:hint="eastAsia"/>
+          <w:sz w:val="21"/>
+          <w:szCs w:val="21"/>
+        </w:rPr>
+        <w:t xml:space="preserve"> confirming their phylogenetic relationship.</w:t>
+      </w:r>
+      <w:r>
+        <w:rPr>
+          <w:rFonts w:ascii="PT Serif" w:hAnsi="PT Serif" w:hint="eastAsia"/>
+          <w:sz w:val="21"/>
+          <w:szCs w:val="21"/>
+        </w:rPr>
+        <w:t xml:space="preserve"> These three species </w:t>
+      </w:r>
+      <w:r>
+        <w:rPr>
+          <w:rFonts w:ascii="PT Serif" w:hAnsi="PT Serif" w:hint="eastAsia"/>
+          <w:sz w:val="21"/>
+          <w:szCs w:val="21"/>
+        </w:rPr>
+        <w:t xml:space="preserve">can be found </w:t>
+      </w:r>
+      <w:proofErr w:type="spellStart"/>
+      <w:r>
+        <w:rPr>
+          <w:rFonts w:ascii="PT Serif" w:hAnsi="PT Serif" w:hint="eastAsia"/>
+          <w:sz w:val="21"/>
+          <w:szCs w:val="21"/>
+        </w:rPr>
+        <w:t>sy</w:t>
+      </w:r>
+      <w:r>
+        <w:rPr>
+          <w:rFonts w:ascii="PT Serif" w:hAnsi="PT Serif"/>
+          <w:sz w:val="21"/>
+          <w:szCs w:val="21"/>
+        </w:rPr>
+        <w:t>m</w:t>
+      </w:r>
+      <w:r>
+        <w:rPr>
+          <w:rFonts w:ascii="PT Serif" w:hAnsi="PT Serif" w:hint="eastAsia"/>
+          <w:sz w:val="21"/>
+          <w:szCs w:val="21"/>
+        </w:rPr>
+        <w:t>patrically</w:t>
+      </w:r>
+      <w:proofErr w:type="spellEnd"/>
+      <w:r>
+        <w:rPr>
+          <w:rFonts w:ascii="PT Serif" w:hAnsi="PT Serif" w:hint="eastAsia"/>
+          <w:sz w:val="21"/>
+          <w:szCs w:val="21"/>
+        </w:rPr>
+        <w:t xml:space="preserve"> and</w:t>
+      </w:r>
+      <w:r>
+        <w:rPr>
+          <w:rFonts w:ascii="PT Serif" w:hAnsi="PT Serif" w:hint="eastAsia"/>
+          <w:sz w:val="21"/>
+          <w:szCs w:val="21"/>
+        </w:rPr>
+        <w:t xml:space="preserve"> relatively related to each other</w:t>
+      </w:r>
+      <w:r>
+        <w:rPr>
+          <w:rFonts w:ascii="PT Serif" w:hAnsi="PT Serif" w:hint="eastAsia"/>
+          <w:sz w:val="21"/>
+          <w:szCs w:val="21"/>
+        </w:rPr>
+        <w:t xml:space="preserve"> </w:t>
+      </w:r>
+      <w:r>
+        <w:rPr>
+          <w:rFonts w:ascii="PT Serif" w:hAnsi="PT Serif"/>
+          <w:sz w:val="21"/>
+          <w:szCs w:val="21"/>
+        </w:rPr>
+        <w:fldChar w:fldCharType="begin"/>
+      </w:r>
+      <w:r>
+        <w:rPr>
+          <w:rFonts w:ascii="PT Serif" w:hAnsi="PT Serif"/>
+          <w:sz w:val="21"/>
+          <w:szCs w:val="21"/>
+        </w:rPr>
+        <w:instrText xml:space="preserve"> ADDIN ZOTERO_ITEM CSL_CITATION {"citationID":"Yxz59v72","properties":{"formattedCitation":"[18,28]","plainCitation":"[18,28]","noteIndex":0},"citationItems":[{"id":2864,"uris":["http://zotero.org/users/9949769/items/QTPEMMBT"],"itemData":{"id":2864,"type":"article-journal","abstract":"The cuticular hydrocarbons of 4 species of Glyptotermes from Japan were identified using gas chromatography-mass spectrometry and the relative abundances of cuticular hydrocarbons were measured using mass spectrometry. It was found that G. fuscus, G. satsumensis and G. rzakajimcri have different hydrocarbon compositions, respectively, and that G. kushimensis has the same components as those of G. nakajimai. This suggests that G. nakujimai and G. kushimensis are the same species. Based on this results together with morphological observation, a new taxonomy of Japanese Glyptotermes is proposed, in which G. kushimerzsis and G. kodamai are synonymized with G. nakajimai.","container-title":"Esakia","issue":"37","note":"Citation Key: Takematsu1997\nISBN: 0071-1268","page":"1-14","title":"Taxonomy of &lt;i&gt;Glyptotermes&lt;/i&gt; (Isoptera, Kalotermitidae) in Japan with reference to cuticular hydrocarbon analysis as chemotaxonomic characters","volume":"37","author":[{"family":"Takematsu","given":"Yoko"},{"family":"Yamaoka","given":"Ryohei"}],"issued":{"date-parts":[["1997"]]}}},{"id":2887,"uris":["http://zotero.org/users/9949769/items/UPY8L73C"],"itemData":{"id":2887,"type":"article-journal","abstract":"Predicting the binding mode of flexible polypeptides to proteins is an important task that falls outside the domain of applicability of most small molecule and protein−protein docking tools. Here, we test the small molecule flexible ligand docking program Glide on a set of 19 non-</w:instrText>
+      </w:r>
+      <w:r>
+        <w:rPr>
+          <w:rFonts w:ascii="PT Serif" w:hAnsi="PT Serif" w:hint="eastAsia"/>
+          <w:sz w:val="21"/>
+          <w:szCs w:val="21"/>
+        </w:rPr>
+        <w:instrText>α</w:instrText>
+      </w:r>
+      <w:r>
+        <w:rPr>
+          <w:rFonts w:ascii="PT Serif" w:hAnsi="PT Serif"/>
+          <w:sz w:val="21"/>
+          <w:szCs w:val="21"/>
+        </w:rPr>
+        <w:instrText xml:space="preserve">-helical peptides and systematically improve pose prediction accuracy by enhancing Glide sampling for flexible polypeptides. In addition, scoring of the poses was improved by post-processing with physics-based implicit solvent MM- GBSA calculations. Using the best RMSD among the top 10 scoring poses as a metric, the success rate (RMSD ≤ 2.0 Å for the interface backbone atoms) increased from 21% with default Glide SP settings to 58% with the enhanced peptide sampling and scoring protocol in the case of redocking to the native protein structure. This approaches the accuracy of the recently developed Rosetta FlexPepDock method (63% success for these 19 peptides) while being over 100 times faster. Cross-docking was performed for a subset of cases where an unbound receptor structure was available, and in that case, 40% of peptides were docked successfully. We analyze the results and find that the optimized polypeptide protocol is most accurate for extended peptides of limited size and number of formal charges, defining a domain of applicability for this approach.","container-title":"Bulletin of Arts and Science Division University of the Ryukyus Mathematics and Natural Science","page":"49-178","title":"Distribution of termites in the Ryukyu Archipelago","volume":"9","author":[{"family":"Ikehara","given":"Sadao"}],"issued":{"date-parts":[["1966"]]}}}],"schema":"https://github.com/citation-style-language/schema/raw/master/csl-citation.json"} </w:instrText>
+      </w:r>
+      <w:r>
+        <w:rPr>
+          <w:rFonts w:ascii="PT Serif" w:hAnsi="PT Serif"/>
+          <w:sz w:val="21"/>
+          <w:szCs w:val="21"/>
+        </w:rPr>
+        <w:fldChar w:fldCharType="separate"/>
+      </w:r>
+      <w:r>
+        <w:rPr>
+          <w:rFonts w:ascii="PT Serif" w:hAnsi="PT Serif"/>
+          <w:sz w:val="21"/>
+        </w:rPr>
+        <w:t>[18,28]</w:t>
+      </w:r>
+      <w:r>
+        <w:rPr>
+          <w:rFonts w:ascii="PT Serif" w:hAnsi="PT Serif"/>
+          <w:sz w:val="21"/>
+          <w:szCs w:val="21"/>
+        </w:rPr>
+        <w:fldChar w:fldCharType="end"/>
+      </w:r>
+      <w:r>
+        <w:rPr>
+          <w:rFonts w:ascii="PT Serif" w:hAnsi="PT Serif" w:hint="eastAsia"/>
+          <w:sz w:val="21"/>
+          <w:szCs w:val="21"/>
+        </w:rPr>
+        <w:t xml:space="preserve">, but asexual society only </w:t>
+      </w:r>
+      <w:r>
+        <w:rPr>
+          <w:rFonts w:ascii="PT Serif" w:hAnsi="PT Serif" w:hint="eastAsia"/>
+          <w:sz w:val="21"/>
+          <w:szCs w:val="21"/>
+        </w:rPr>
+        <w:t xml:space="preserve">arose in </w:t>
+      </w:r>
+      <w:r>
+        <w:rPr>
+          <w:rFonts w:ascii="PT Serif" w:hAnsi="PT Serif" w:hint="eastAsia"/>
+          <w:i/>
+          <w:iCs/>
+          <w:sz w:val="21"/>
+          <w:szCs w:val="21"/>
+        </w:rPr>
+        <w:t xml:space="preserve">G. </w:t>
+      </w:r>
+      <w:proofErr w:type="spellStart"/>
+      <w:r>
+        <w:rPr>
+          <w:rFonts w:ascii="PT Serif" w:hAnsi="PT Serif" w:hint="eastAsia"/>
+          <w:i/>
+          <w:iCs/>
+          <w:sz w:val="21"/>
+          <w:szCs w:val="21"/>
+        </w:rPr>
+        <w:t>nakajimai</w:t>
+      </w:r>
+      <w:proofErr w:type="spellEnd"/>
       <w:r>
         <w:rPr>
           <w:rFonts w:ascii="PT Serif" w:hAnsi="PT Serif" w:hint="eastAsia"/>
@@ -4365,7 +4645,7 @@
         <w:spacing w:after="0" w:line="240" w:lineRule="auto"/>
         <w:jc w:val="both"/>
         <w:rPr>
-          <w:rFonts w:ascii="PT Serif" w:hAnsi="PT Serif" w:hint="eastAsia"/>
+          <w:rFonts w:ascii="PT Serif" w:hAnsi="PT Serif"/>
           <w:b/>
           <w:bCs/>
           <w:sz w:val="21"/>
@@ -4476,7 +4756,25 @@
           <w:sz w:val="21"/>
           <w:szCs w:val="21"/>
         </w:rPr>
-        <w:t xml:space="preserve">one in January 2021 and one in March 2022 in Nago, Okinawa; one in March 2023, Iriomote Is., Okinawa), three colonies of </w:t>
+        <w:t xml:space="preserve">one in January 2021 and one in March 2022 in Nago, Okinawa; one in March 2023, </w:t>
+      </w:r>
+      <w:proofErr w:type="spellStart"/>
+      <w:r>
+        <w:rPr>
+          <w:rFonts w:ascii="PT Serif" w:hAnsi="PT Serif" w:hint="eastAsia"/>
+          <w:sz w:val="21"/>
+          <w:szCs w:val="21"/>
+        </w:rPr>
+        <w:t>Iriomote</w:t>
+      </w:r>
+      <w:proofErr w:type="spellEnd"/>
+      <w:r>
+        <w:rPr>
+          <w:rFonts w:ascii="PT Serif" w:hAnsi="PT Serif" w:hint="eastAsia"/>
+          <w:sz w:val="21"/>
+          <w:szCs w:val="21"/>
+        </w:rPr>
+        <w:t xml:space="preserve"> Is., Okinawa), three colonies of </w:t>
       </w:r>
       <w:r>
         <w:rPr>
@@ -4486,16 +4784,9 @@
           <w:sz w:val="21"/>
           <w:szCs w:val="21"/>
         </w:rPr>
-        <w:t>G. satsumensis</w:t>
-      </w:r>
-      <w:r>
-        <w:rPr>
-          <w:rFonts w:ascii="PT Serif" w:hAnsi="PT Serif" w:hint="eastAsia"/>
-          <w:sz w:val="21"/>
-          <w:szCs w:val="21"/>
-        </w:rPr>
-        <w:t xml:space="preserve"> in March 2021 (two in Minamiosumi, Kagoshima, one in Kushima, Miyazaki), and four colonies of </w:t>
-      </w:r>
+        <w:t xml:space="preserve">G. </w:t>
+      </w:r>
+      <w:proofErr w:type="spellStart"/>
       <w:r>
         <w:rPr>
           <w:rFonts w:ascii="PT Serif" w:hAnsi="PT Serif" w:hint="eastAsia"/>
@@ -4504,15 +4795,52 @@
           <w:sz w:val="21"/>
           <w:szCs w:val="21"/>
         </w:rPr>
-        <w:t>G. nakajimai</w:t>
-      </w:r>
-      <w:r>
-        <w:rPr>
-          <w:rFonts w:ascii="PT Serif" w:hAnsi="PT Serif" w:hint="eastAsia"/>
-          <w:sz w:val="21"/>
-          <w:szCs w:val="21"/>
-        </w:rPr>
-        <w:t xml:space="preserve"> (two in March 2021, Wakasa, Fukui, one in April 2023, Tokunoshima Is. Kagoshima, one in March 2021 in Cape Toi, Miyazaki). For </w:t>
+        <w:t>satsumensis</w:t>
+      </w:r>
+      <w:proofErr w:type="spellEnd"/>
+      <w:r>
+        <w:rPr>
+          <w:rFonts w:ascii="PT Serif" w:hAnsi="PT Serif" w:hint="eastAsia"/>
+          <w:sz w:val="21"/>
+          <w:szCs w:val="21"/>
+        </w:rPr>
+        <w:t xml:space="preserve"> in March 2021 (two in </w:t>
+      </w:r>
+      <w:proofErr w:type="spellStart"/>
+      <w:r>
+        <w:rPr>
+          <w:rFonts w:ascii="PT Serif" w:hAnsi="PT Serif" w:hint="eastAsia"/>
+          <w:sz w:val="21"/>
+          <w:szCs w:val="21"/>
+        </w:rPr>
+        <w:t>Minamiosumi</w:t>
+      </w:r>
+      <w:proofErr w:type="spellEnd"/>
+      <w:r>
+        <w:rPr>
+          <w:rFonts w:ascii="PT Serif" w:hAnsi="PT Serif" w:hint="eastAsia"/>
+          <w:sz w:val="21"/>
+          <w:szCs w:val="21"/>
+        </w:rPr>
+        <w:t xml:space="preserve">, Kagoshima, one in </w:t>
+      </w:r>
+      <w:proofErr w:type="spellStart"/>
+      <w:r>
+        <w:rPr>
+          <w:rFonts w:ascii="PT Serif" w:hAnsi="PT Serif" w:hint="eastAsia"/>
+          <w:sz w:val="21"/>
+          <w:szCs w:val="21"/>
+        </w:rPr>
+        <w:t>Kushima</w:t>
+      </w:r>
+      <w:proofErr w:type="spellEnd"/>
+      <w:r>
+        <w:rPr>
+          <w:rFonts w:ascii="PT Serif" w:hAnsi="PT Serif" w:hint="eastAsia"/>
+          <w:sz w:val="21"/>
+          <w:szCs w:val="21"/>
+        </w:rPr>
+        <w:t xml:space="preserve">, Miyazaki), and four colonies of </w:t>
       </w:r>
       <w:r>
         <w:rPr>
@@ -4522,15 +4850,93 @@
           <w:sz w:val="21"/>
           <w:szCs w:val="21"/>
         </w:rPr>
-        <w:t>G. nakajimai</w:t>
-      </w:r>
-      <w:r>
-        <w:rPr>
-          <w:rFonts w:ascii="PT Serif" w:hAnsi="PT Serif" w:hint="eastAsia"/>
-          <w:sz w:val="21"/>
-          <w:szCs w:val="21"/>
-        </w:rPr>
-        <w:t>, samples from Fukui and Tokunoshima Is</w:t>
+        <w:t xml:space="preserve">G. </w:t>
+      </w:r>
+      <w:proofErr w:type="spellStart"/>
+      <w:r>
+        <w:rPr>
+          <w:rFonts w:ascii="PT Serif" w:hAnsi="PT Serif" w:hint="eastAsia"/>
+          <w:i/>
+          <w:iCs/>
+          <w:sz w:val="21"/>
+          <w:szCs w:val="21"/>
+        </w:rPr>
+        <w:t>nakajimai</w:t>
+      </w:r>
+      <w:proofErr w:type="spellEnd"/>
+      <w:r>
+        <w:rPr>
+          <w:rFonts w:ascii="PT Serif" w:hAnsi="PT Serif" w:hint="eastAsia"/>
+          <w:sz w:val="21"/>
+          <w:szCs w:val="21"/>
+        </w:rPr>
+        <w:t xml:space="preserve"> (two in March 2021, Wakasa, Fukui, one in April 2023, </w:t>
+      </w:r>
+      <w:proofErr w:type="spellStart"/>
+      <w:r>
+        <w:rPr>
+          <w:rFonts w:ascii="PT Serif" w:hAnsi="PT Serif" w:hint="eastAsia"/>
+          <w:sz w:val="21"/>
+          <w:szCs w:val="21"/>
+        </w:rPr>
+        <w:t>Tokunoshima</w:t>
+      </w:r>
+      <w:proofErr w:type="spellEnd"/>
+      <w:r>
+        <w:rPr>
+          <w:rFonts w:ascii="PT Serif" w:hAnsi="PT Serif" w:hint="eastAsia"/>
+          <w:sz w:val="21"/>
+          <w:szCs w:val="21"/>
+        </w:rPr>
+        <w:t xml:space="preserve"> Is. Kagoshima, one in March 2021 in Cape Toi, Miyazaki). For </w:t>
+      </w:r>
+      <w:r>
+        <w:rPr>
+          <w:rFonts w:ascii="PT Serif" w:hAnsi="PT Serif" w:hint="eastAsia"/>
+          <w:i/>
+          <w:iCs/>
+          <w:sz w:val="21"/>
+          <w:szCs w:val="21"/>
+        </w:rPr>
+        <w:t xml:space="preserve">G. </w:t>
+      </w:r>
+      <w:proofErr w:type="spellStart"/>
+      <w:r>
+        <w:rPr>
+          <w:rFonts w:ascii="PT Serif" w:hAnsi="PT Serif" w:hint="eastAsia"/>
+          <w:i/>
+          <w:iCs/>
+          <w:sz w:val="21"/>
+          <w:szCs w:val="21"/>
+        </w:rPr>
+        <w:t>nakajimai</w:t>
+      </w:r>
+      <w:proofErr w:type="spellEnd"/>
+      <w:r>
+        <w:rPr>
+          <w:rFonts w:ascii="PT Serif" w:hAnsi="PT Serif" w:hint="eastAsia"/>
+          <w:sz w:val="21"/>
+          <w:szCs w:val="21"/>
+        </w:rPr>
+        <w:t xml:space="preserve">, samples from Fukui and </w:t>
+      </w:r>
+      <w:proofErr w:type="spellStart"/>
+      <w:r>
+        <w:rPr>
+          <w:rFonts w:ascii="PT Serif" w:hAnsi="PT Serif" w:hint="eastAsia"/>
+          <w:sz w:val="21"/>
+          <w:szCs w:val="21"/>
+        </w:rPr>
+        <w:t>Tokunoshima</w:t>
+      </w:r>
+      <w:proofErr w:type="spellEnd"/>
+      <w:r>
+        <w:rPr>
+          <w:rFonts w:ascii="PT Serif" w:hAnsi="PT Serif" w:hint="eastAsia"/>
+          <w:sz w:val="21"/>
+          <w:szCs w:val="21"/>
+        </w:rPr>
+        <w:t xml:space="preserve"> Is</w:t>
       </w:r>
       <w:r>
         <w:rPr>
@@ -4656,7 +5062,25 @@
           <w:sz w:val="21"/>
           <w:szCs w:val="21"/>
         </w:rPr>
-        <w:t>The field collection was performed before the swarming seasion; e</w:t>
+        <w:t xml:space="preserve">The field collection was performed before the swarming </w:t>
+      </w:r>
+      <w:proofErr w:type="spellStart"/>
+      <w:r>
+        <w:rPr>
+          <w:rFonts w:ascii="PT Serif" w:hAnsi="PT Serif" w:hint="eastAsia"/>
+          <w:sz w:val="21"/>
+          <w:szCs w:val="21"/>
+        </w:rPr>
+        <w:t>seasion</w:t>
+      </w:r>
+      <w:proofErr w:type="spellEnd"/>
+      <w:r>
+        <w:rPr>
+          <w:rFonts w:ascii="PT Serif" w:hAnsi="PT Serif" w:hint="eastAsia"/>
+          <w:sz w:val="21"/>
+          <w:szCs w:val="21"/>
+        </w:rPr>
+        <w:t>; e</w:t>
       </w:r>
       <w:r>
         <w:rPr>
@@ -4731,7 +5155,27 @@
           <w:szCs w:val="21"/>
         </w:rPr>
         <w:lastRenderedPageBreak/>
-        <w:t>transferred nests to a room at 27 °C, which promoted alates to emerge and fly. Alates were then collected and separated individually. Tandem running behavior happens after termites shed their wings. We used individuals that shed their wings by themselves within 12 h.</w:t>
+        <w:t xml:space="preserve">transferred nests to a room at 27 °C, which promoted alates to emerge and fly. Alates were then collected and separated individually. Tandem running behavior happens after termites </w:t>
+      </w:r>
+      <w:proofErr w:type="gramStart"/>
+      <w:r>
+        <w:rPr>
+          <w:rFonts w:ascii="PT Serif" w:hAnsi="PT Serif"/>
+          <w:color w:val="0070C0"/>
+          <w:sz w:val="21"/>
+          <w:szCs w:val="21"/>
+        </w:rPr>
+        <w:t>shed</w:t>
+      </w:r>
+      <w:proofErr w:type="gramEnd"/>
+      <w:r>
+        <w:rPr>
+          <w:rFonts w:ascii="PT Serif" w:hAnsi="PT Serif"/>
+          <w:color w:val="0070C0"/>
+          <w:sz w:val="21"/>
+          <w:szCs w:val="21"/>
+        </w:rPr>
+        <w:t xml:space="preserve"> their wings. We used individuals that shed their wings by themselves within 12 h.</w:t>
       </w:r>
     </w:p>
     <w:p>
@@ -4843,7 +5287,25 @@
           <w:sz w:val="21"/>
           <w:szCs w:val="21"/>
         </w:rPr>
-        <w:t xml:space="preserve">pair of termite dealates </w:t>
+        <w:t xml:space="preserve">pair of termite </w:t>
+      </w:r>
+      <w:proofErr w:type="spellStart"/>
+      <w:r>
+        <w:rPr>
+          <w:rFonts w:ascii="PT Serif" w:hAnsi="PT Serif" w:hint="eastAsia"/>
+          <w:sz w:val="21"/>
+          <w:szCs w:val="21"/>
+        </w:rPr>
+        <w:t>dealates</w:t>
+      </w:r>
+      <w:proofErr w:type="spellEnd"/>
+      <w:r>
+        <w:rPr>
+          <w:rFonts w:ascii="PT Serif" w:hAnsi="PT Serif" w:hint="eastAsia"/>
+          <w:sz w:val="21"/>
+          <w:szCs w:val="21"/>
+        </w:rPr>
+        <w:t xml:space="preserve"> </w:t>
       </w:r>
       <w:r>
         <w:rPr>
@@ -4877,176 +5339,9 @@
           <w:sz w:val="21"/>
           <w:szCs w:val="21"/>
         </w:rPr>
-        <w:t>G. nakajimai</w:t>
-      </w:r>
-      <w:r>
-        <w:rPr>
-          <w:rFonts w:ascii="PT Serif" w:hAnsi="PT Serif" w:hint="eastAsia"/>
-          <w:sz w:val="21"/>
-          <w:szCs w:val="21"/>
-        </w:rPr>
-        <w:t>)</w:t>
-      </w:r>
-      <w:r>
-        <w:rPr>
-          <w:rFonts w:ascii="PT Serif" w:hAnsi="PT Serif" w:hint="eastAsia"/>
-          <w:sz w:val="21"/>
-          <w:szCs w:val="21"/>
-        </w:rPr>
-        <w:t xml:space="preserve"> to the experimental arena, consisting of </w:t>
-      </w:r>
-      <w:r>
-        <w:rPr>
-          <w:rFonts w:ascii="PT Serif" w:hAnsi="PT Serif"/>
-          <w:sz w:val="21"/>
-          <w:szCs w:val="21"/>
-        </w:rPr>
-        <w:t>a petri dish (</w:t>
-      </w:r>
-      <w:r>
-        <w:rPr>
-          <w:rFonts w:ascii="Cambria" w:hAnsi="Cambria" w:cs="Cambria"/>
-          <w:sz w:val="21"/>
-          <w:szCs w:val="21"/>
-        </w:rPr>
-        <w:t>φ</w:t>
-      </w:r>
-      <w:r>
-        <w:rPr>
-          <w:rFonts w:ascii="PT Serif" w:hAnsi="PT Serif"/>
-          <w:sz w:val="21"/>
-          <w:szCs w:val="21"/>
-        </w:rPr>
-        <w:t xml:space="preserve"> = 90 mm) covered with a layer of moistened plaster</w:t>
-      </w:r>
-      <w:r>
-        <w:rPr>
-          <w:rFonts w:ascii="PT Serif" w:hAnsi="PT Serif" w:hint="eastAsia"/>
-          <w:sz w:val="21"/>
-          <w:szCs w:val="21"/>
-        </w:rPr>
-        <w:t>.</w:t>
-      </w:r>
-      <w:r>
-        <w:rPr>
-          <w:rFonts w:ascii="PT Serif" w:hAnsi="PT Serif"/>
-          <w:sz w:val="21"/>
-          <w:szCs w:val="21"/>
-        </w:rPr>
-        <w:t xml:space="preserve"> All pairs were prepared using nest mates.</w:t>
-      </w:r>
-      <w:r>
-        <w:rPr>
-          <w:rFonts w:ascii="PT Serif" w:hAnsi="PT Serif" w:hint="eastAsia"/>
-          <w:sz w:val="21"/>
-          <w:szCs w:val="21"/>
-        </w:rPr>
-        <w:t xml:space="preserve"> </w:t>
-      </w:r>
-      <w:r>
-        <w:rPr>
-          <w:rFonts w:ascii="PT Serif" w:hAnsi="PT Serif" w:hint="eastAsia"/>
-          <w:sz w:val="21"/>
-          <w:szCs w:val="21"/>
-        </w:rPr>
-        <w:t xml:space="preserve">We recorded </w:t>
-      </w:r>
-      <w:r>
-        <w:rPr>
-          <w:rFonts w:ascii="PT Serif" w:hAnsi="PT Serif" w:hint="eastAsia"/>
-          <w:sz w:val="21"/>
-          <w:szCs w:val="21"/>
-        </w:rPr>
-        <w:t xml:space="preserve">their behavior </w:t>
-      </w:r>
-      <w:r>
-        <w:rPr>
-          <w:rFonts w:ascii="PT Serif" w:hAnsi="PT Serif"/>
-          <w:sz w:val="21"/>
-          <w:szCs w:val="21"/>
-        </w:rPr>
-        <w:t>up to 60 minutes</w:t>
-      </w:r>
-      <w:r>
-        <w:rPr>
-          <w:rFonts w:ascii="PT Serif" w:hAnsi="PT Serif" w:hint="eastAsia"/>
-          <w:sz w:val="21"/>
-          <w:szCs w:val="21"/>
-        </w:rPr>
-        <w:t xml:space="preserve"> at the rate of 30 frames per second</w:t>
-      </w:r>
-      <w:r>
-        <w:rPr>
-          <w:rFonts w:ascii="PT Serif" w:hAnsi="PT Serif"/>
-          <w:sz w:val="21"/>
-          <w:szCs w:val="21"/>
-        </w:rPr>
-        <w:t>.</w:t>
-      </w:r>
-      <w:r>
-        <w:rPr>
-          <w:rFonts w:ascii="PT Serif" w:hAnsi="PT Serif" w:hint="eastAsia"/>
-          <w:sz w:val="21"/>
-          <w:szCs w:val="21"/>
-        </w:rPr>
-        <w:t xml:space="preserve"> </w:t>
-      </w:r>
-      <w:r>
-        <w:rPr>
-          <w:rFonts w:ascii="PT Serif" w:hAnsi="PT Serif"/>
-          <w:sz w:val="21"/>
-          <w:szCs w:val="21"/>
-        </w:rPr>
-        <w:t xml:space="preserve">All the videos were cropped to </w:t>
-      </w:r>
-      <w:r>
-        <w:rPr>
-          <w:rFonts w:ascii="PT Serif" w:hAnsi="PT Serif"/>
-          <w:sz w:val="21"/>
-          <w:szCs w:val="21"/>
-        </w:rPr>
-        <w:t>12</w:t>
-      </w:r>
-      <w:r>
-        <w:rPr>
-          <w:rFonts w:ascii="PT Serif" w:hAnsi="PT Serif"/>
-          <w:sz w:val="21"/>
-          <w:szCs w:val="21"/>
-        </w:rPr>
-        <w:t>00x</w:t>
-      </w:r>
-      <w:r>
-        <w:rPr>
-          <w:rFonts w:ascii="PT Serif" w:hAnsi="PT Serif"/>
-          <w:sz w:val="21"/>
-          <w:szCs w:val="21"/>
-        </w:rPr>
-        <w:t>12</w:t>
-      </w:r>
-      <w:r>
-        <w:rPr>
-          <w:rFonts w:ascii="PT Serif" w:hAnsi="PT Serif"/>
-          <w:sz w:val="21"/>
-          <w:szCs w:val="21"/>
-        </w:rPr>
-        <w:t>00 pix to only include the arena in the frame before the video analysis.</w:t>
-      </w:r>
-      <w:r>
-        <w:rPr>
-          <w:rFonts w:ascii="PT Serif" w:hAnsi="PT Serif"/>
-          <w:sz w:val="21"/>
-          <w:szCs w:val="21"/>
-        </w:rPr>
-        <w:t xml:space="preserve"> In total, we observed </w:t>
-      </w:r>
-      <w:r>
-        <w:rPr>
-          <w:rFonts w:ascii="PT Serif" w:hAnsi="PT Serif" w:hint="eastAsia"/>
-          <w:sz w:val="21"/>
-          <w:szCs w:val="21"/>
-        </w:rPr>
-        <w:t xml:space="preserve">21 pairs of </w:t>
-      </w:r>
+        <w:t xml:space="preserve">G. </w:t>
+      </w:r>
+      <w:proofErr w:type="spellStart"/>
       <w:r>
         <w:rPr>
           <w:rFonts w:ascii="PT Serif" w:hAnsi="PT Serif" w:hint="eastAsia"/>
@@ -5055,55 +5350,194 @@
           <w:sz w:val="21"/>
           <w:szCs w:val="21"/>
         </w:rPr>
-        <w:t>G. stsumensis</w:t>
-      </w:r>
-      <w:r>
-        <w:rPr>
-          <w:rFonts w:ascii="PT Serif" w:hAnsi="PT Serif" w:hint="eastAsia"/>
-          <w:sz w:val="21"/>
-          <w:szCs w:val="21"/>
-        </w:rPr>
-        <w:t xml:space="preserve"> (</w:t>
-      </w:r>
-      <w:r>
-        <w:rPr>
-          <w:rFonts w:ascii="PT Serif" w:hAnsi="PT Serif"/>
-          <w:sz w:val="21"/>
-          <w:szCs w:val="21"/>
-        </w:rPr>
-        <w:t>340</w:t>
-      </w:r>
-      <w:r>
-        <w:rPr>
-          <w:rFonts w:ascii="PT Serif" w:hAnsi="PT Serif" w:hint="eastAsia"/>
-          <w:sz w:val="21"/>
-          <w:szCs w:val="21"/>
-        </w:rPr>
-        <w:t>:</w:t>
-      </w:r>
-      <w:r>
-        <w:rPr>
-          <w:rFonts w:ascii="PT Serif" w:hAnsi="PT Serif"/>
-          <w:sz w:val="21"/>
-          <w:szCs w:val="21"/>
-        </w:rPr>
-        <w:t>16</w:t>
-      </w:r>
-      <w:r>
-        <w:rPr>
-          <w:rFonts w:ascii="PT Serif" w:hAnsi="PT Serif" w:hint="eastAsia"/>
-          <w:sz w:val="21"/>
-          <w:szCs w:val="21"/>
-        </w:rPr>
-        <w:t>, 347:2, JP21-06:3),</w:t>
-      </w:r>
-      <w:r>
-        <w:rPr>
-          <w:rFonts w:ascii="PT Serif" w:hAnsi="PT Serif" w:hint="eastAsia"/>
-          <w:sz w:val="21"/>
-          <w:szCs w:val="21"/>
-        </w:rPr>
-        <w:t xml:space="preserve"> 46 pairs of </w:t>
+        <w:t>nakajimai</w:t>
+      </w:r>
+      <w:proofErr w:type="spellEnd"/>
+      <w:r>
+        <w:rPr>
+          <w:rFonts w:ascii="PT Serif" w:hAnsi="PT Serif" w:hint="eastAsia"/>
+          <w:sz w:val="21"/>
+          <w:szCs w:val="21"/>
+        </w:rPr>
+        <w:t>)</w:t>
+      </w:r>
+      <w:r>
+        <w:rPr>
+          <w:rFonts w:ascii="PT Serif" w:hAnsi="PT Serif" w:hint="eastAsia"/>
+          <w:sz w:val="21"/>
+          <w:szCs w:val="21"/>
+        </w:rPr>
+        <w:t xml:space="preserve"> to the experimental arena, consisting of </w:t>
+      </w:r>
+      <w:r>
+        <w:rPr>
+          <w:rFonts w:ascii="PT Serif" w:hAnsi="PT Serif"/>
+          <w:sz w:val="21"/>
+          <w:szCs w:val="21"/>
+        </w:rPr>
+        <w:t>a petri dish (</w:t>
+      </w:r>
+      <w:r>
+        <w:rPr>
+          <w:rFonts w:ascii="Cambria" w:hAnsi="Cambria" w:cs="Cambria"/>
+          <w:sz w:val="21"/>
+          <w:szCs w:val="21"/>
+        </w:rPr>
+        <w:t>φ</w:t>
+      </w:r>
+      <w:r>
+        <w:rPr>
+          <w:rFonts w:ascii="PT Serif" w:hAnsi="PT Serif"/>
+          <w:sz w:val="21"/>
+          <w:szCs w:val="21"/>
+        </w:rPr>
+        <w:t xml:space="preserve"> = 90 mm) covered with a layer of moistened plaster</w:t>
+      </w:r>
+      <w:r>
+        <w:rPr>
+          <w:rFonts w:ascii="PT Serif" w:hAnsi="PT Serif" w:hint="eastAsia"/>
+          <w:sz w:val="21"/>
+          <w:szCs w:val="21"/>
+        </w:rPr>
+        <w:t>.</w:t>
+      </w:r>
+      <w:r>
+        <w:rPr>
+          <w:rFonts w:ascii="PT Serif" w:hAnsi="PT Serif"/>
+          <w:sz w:val="21"/>
+          <w:szCs w:val="21"/>
+        </w:rPr>
+        <w:t xml:space="preserve"> All pairs were prepared using nest mates.</w:t>
+      </w:r>
+      <w:r>
+        <w:rPr>
+          <w:rFonts w:ascii="PT Serif" w:hAnsi="PT Serif" w:hint="eastAsia"/>
+          <w:sz w:val="21"/>
+          <w:szCs w:val="21"/>
+        </w:rPr>
+        <w:t xml:space="preserve"> </w:t>
+      </w:r>
+      <w:r>
+        <w:rPr>
+          <w:rFonts w:ascii="PT Serif" w:hAnsi="PT Serif" w:hint="eastAsia"/>
+          <w:sz w:val="21"/>
+          <w:szCs w:val="21"/>
+        </w:rPr>
+        <w:t xml:space="preserve">We recorded </w:t>
+      </w:r>
+      <w:r>
+        <w:rPr>
+          <w:rFonts w:ascii="PT Serif" w:hAnsi="PT Serif" w:hint="eastAsia"/>
+          <w:sz w:val="21"/>
+          <w:szCs w:val="21"/>
+        </w:rPr>
+        <w:t xml:space="preserve">their </w:t>
+      </w:r>
+      <w:proofErr w:type="gramStart"/>
+      <w:r>
+        <w:rPr>
+          <w:rFonts w:ascii="PT Serif" w:hAnsi="PT Serif" w:hint="eastAsia"/>
+          <w:sz w:val="21"/>
+          <w:szCs w:val="21"/>
+        </w:rPr>
+        <w:t>behavior</w:t>
+      </w:r>
+      <w:proofErr w:type="gramEnd"/>
+      <w:r>
+        <w:rPr>
+          <w:rFonts w:ascii="PT Serif" w:hAnsi="PT Serif" w:hint="eastAsia"/>
+          <w:sz w:val="21"/>
+          <w:szCs w:val="21"/>
+        </w:rPr>
+        <w:t xml:space="preserve"> </w:t>
+      </w:r>
+      <w:r>
+        <w:rPr>
+          <w:rFonts w:ascii="PT Serif" w:hAnsi="PT Serif"/>
+          <w:sz w:val="21"/>
+          <w:szCs w:val="21"/>
+        </w:rPr>
+        <w:t>up to 60 minutes</w:t>
+      </w:r>
+      <w:r>
+        <w:rPr>
+          <w:rFonts w:ascii="PT Serif" w:hAnsi="PT Serif" w:hint="eastAsia"/>
+          <w:sz w:val="21"/>
+          <w:szCs w:val="21"/>
+        </w:rPr>
+        <w:t xml:space="preserve"> at the rate of 30 frames per second</w:t>
+      </w:r>
+      <w:r>
+        <w:rPr>
+          <w:rFonts w:ascii="PT Serif" w:hAnsi="PT Serif"/>
+          <w:sz w:val="21"/>
+          <w:szCs w:val="21"/>
+        </w:rPr>
+        <w:t>.</w:t>
+      </w:r>
+      <w:r>
+        <w:rPr>
+          <w:rFonts w:ascii="PT Serif" w:hAnsi="PT Serif" w:hint="eastAsia"/>
+          <w:sz w:val="21"/>
+          <w:szCs w:val="21"/>
+        </w:rPr>
+        <w:t xml:space="preserve"> </w:t>
+      </w:r>
+      <w:r>
+        <w:rPr>
+          <w:rFonts w:ascii="PT Serif" w:hAnsi="PT Serif"/>
+          <w:sz w:val="21"/>
+          <w:szCs w:val="21"/>
+        </w:rPr>
+        <w:t xml:space="preserve">All the videos were cropped to </w:t>
+      </w:r>
+      <w:r>
+        <w:rPr>
+          <w:rFonts w:ascii="PT Serif" w:hAnsi="PT Serif"/>
+          <w:sz w:val="21"/>
+          <w:szCs w:val="21"/>
+        </w:rPr>
+        <w:t>12</w:t>
+      </w:r>
+      <w:r>
+        <w:rPr>
+          <w:rFonts w:ascii="PT Serif" w:hAnsi="PT Serif"/>
+          <w:sz w:val="21"/>
+          <w:szCs w:val="21"/>
+        </w:rPr>
+        <w:t>00x</w:t>
+      </w:r>
+      <w:r>
+        <w:rPr>
+          <w:rFonts w:ascii="PT Serif" w:hAnsi="PT Serif"/>
+          <w:sz w:val="21"/>
+          <w:szCs w:val="21"/>
+        </w:rPr>
+        <w:t>12</w:t>
+      </w:r>
+      <w:r>
+        <w:rPr>
+          <w:rFonts w:ascii="PT Serif" w:hAnsi="PT Serif"/>
+          <w:sz w:val="21"/>
+          <w:szCs w:val="21"/>
+        </w:rPr>
+        <w:t>00 pix to only include the arena in the frame before the video analysis.</w:t>
+      </w:r>
+      <w:r>
+        <w:rPr>
+          <w:rFonts w:ascii="PT Serif" w:hAnsi="PT Serif"/>
+          <w:sz w:val="21"/>
+          <w:szCs w:val="21"/>
+        </w:rPr>
+        <w:t xml:space="preserve"> In total, we observed </w:t>
+      </w:r>
+      <w:r>
+        <w:rPr>
+          <w:rFonts w:ascii="PT Serif" w:hAnsi="PT Serif" w:hint="eastAsia"/>
+          <w:sz w:val="21"/>
+          <w:szCs w:val="21"/>
+        </w:rPr>
+        <w:t xml:space="preserve">21 pairs of </w:t>
       </w:r>
       <w:r>
         <w:rPr>
@@ -5113,48 +5547,9 @@
           <w:sz w:val="21"/>
           <w:szCs w:val="21"/>
         </w:rPr>
-        <w:t>G. fuscus</w:t>
-      </w:r>
-      <w:r>
-        <w:rPr>
-          <w:rFonts w:ascii="PT Serif" w:hAnsi="PT Serif" w:hint="eastAsia"/>
-          <w:sz w:val="21"/>
-          <w:szCs w:val="21"/>
-        </w:rPr>
-        <w:t xml:space="preserve"> </w:t>
-      </w:r>
-      <w:r>
-        <w:rPr>
-          <w:rFonts w:ascii="PT Serif" w:hAnsi="PT Serif" w:hint="eastAsia"/>
-          <w:sz w:val="21"/>
-          <w:szCs w:val="21"/>
-        </w:rPr>
-        <w:t>(</w:t>
-      </w:r>
-      <w:r>
-        <w:rPr>
-          <w:rFonts w:ascii="PT Serif" w:hAnsi="PT Serif" w:hint="eastAsia"/>
-          <w:sz w:val="21"/>
-          <w:szCs w:val="21"/>
-        </w:rPr>
-        <w:t>21A:16</w:t>
-      </w:r>
-      <w:r>
-        <w:rPr>
-          <w:rFonts w:ascii="PT Serif" w:hAnsi="PT Serif" w:hint="eastAsia"/>
-          <w:sz w:val="21"/>
-          <w:szCs w:val="21"/>
-        </w:rPr>
-        <w:t xml:space="preserve">, G05:18, NM2325:12), </w:t>
-      </w:r>
-      <w:r>
-        <w:rPr>
-          <w:rFonts w:ascii="PT Serif" w:hAnsi="PT Serif" w:hint="eastAsia"/>
-          <w:sz w:val="21"/>
-          <w:szCs w:val="21"/>
-        </w:rPr>
-        <w:t xml:space="preserve">25 pairs of </w:t>
-      </w:r>
+        <w:t xml:space="preserve">G. </w:t>
+      </w:r>
+      <w:proofErr w:type="spellStart"/>
       <w:r>
         <w:rPr>
           <w:rFonts w:ascii="PT Serif" w:hAnsi="PT Serif" w:hint="eastAsia"/>
@@ -5163,8 +5558,129 @@
           <w:sz w:val="21"/>
           <w:szCs w:val="21"/>
         </w:rPr>
-        <w:t>G. nakajimai</w:t>
-      </w:r>
+        <w:t>stsumensis</w:t>
+      </w:r>
+      <w:proofErr w:type="spellEnd"/>
+      <w:r>
+        <w:rPr>
+          <w:rFonts w:ascii="PT Serif" w:hAnsi="PT Serif" w:hint="eastAsia"/>
+          <w:sz w:val="21"/>
+          <w:szCs w:val="21"/>
+        </w:rPr>
+        <w:t xml:space="preserve"> (</w:t>
+      </w:r>
+      <w:r>
+        <w:rPr>
+          <w:rFonts w:ascii="PT Serif" w:hAnsi="PT Serif"/>
+          <w:sz w:val="21"/>
+          <w:szCs w:val="21"/>
+        </w:rPr>
+        <w:t>340</w:t>
+      </w:r>
+      <w:r>
+        <w:rPr>
+          <w:rFonts w:ascii="PT Serif" w:hAnsi="PT Serif" w:hint="eastAsia"/>
+          <w:sz w:val="21"/>
+          <w:szCs w:val="21"/>
+        </w:rPr>
+        <w:t>:</w:t>
+      </w:r>
+      <w:r>
+        <w:rPr>
+          <w:rFonts w:ascii="PT Serif" w:hAnsi="PT Serif"/>
+          <w:sz w:val="21"/>
+          <w:szCs w:val="21"/>
+        </w:rPr>
+        <w:t>16</w:t>
+      </w:r>
+      <w:r>
+        <w:rPr>
+          <w:rFonts w:ascii="PT Serif" w:hAnsi="PT Serif" w:hint="eastAsia"/>
+          <w:sz w:val="21"/>
+          <w:szCs w:val="21"/>
+        </w:rPr>
+        <w:t>, 347:2, JP21-06:3),</w:t>
+      </w:r>
+      <w:r>
+        <w:rPr>
+          <w:rFonts w:ascii="PT Serif" w:hAnsi="PT Serif" w:hint="eastAsia"/>
+          <w:sz w:val="21"/>
+          <w:szCs w:val="21"/>
+        </w:rPr>
+        <w:t xml:space="preserve"> 46 pairs of </w:t>
+      </w:r>
+      <w:r>
+        <w:rPr>
+          <w:rFonts w:ascii="PT Serif" w:hAnsi="PT Serif" w:hint="eastAsia"/>
+          <w:i/>
+          <w:iCs/>
+          <w:sz w:val="21"/>
+          <w:szCs w:val="21"/>
+        </w:rPr>
+        <w:t>G. fuscus</w:t>
+      </w:r>
+      <w:r>
+        <w:rPr>
+          <w:rFonts w:ascii="PT Serif" w:hAnsi="PT Serif" w:hint="eastAsia"/>
+          <w:sz w:val="21"/>
+          <w:szCs w:val="21"/>
+        </w:rPr>
+        <w:t xml:space="preserve"> </w:t>
+      </w:r>
+      <w:r>
+        <w:rPr>
+          <w:rFonts w:ascii="PT Serif" w:hAnsi="PT Serif" w:hint="eastAsia"/>
+          <w:sz w:val="21"/>
+          <w:szCs w:val="21"/>
+        </w:rPr>
+        <w:t>(</w:t>
+      </w:r>
+      <w:r>
+        <w:rPr>
+          <w:rFonts w:ascii="PT Serif" w:hAnsi="PT Serif" w:hint="eastAsia"/>
+          <w:sz w:val="21"/>
+          <w:szCs w:val="21"/>
+        </w:rPr>
+        <w:t>21A:16</w:t>
+      </w:r>
+      <w:r>
+        <w:rPr>
+          <w:rFonts w:ascii="PT Serif" w:hAnsi="PT Serif" w:hint="eastAsia"/>
+          <w:sz w:val="21"/>
+          <w:szCs w:val="21"/>
+        </w:rPr>
+        <w:t xml:space="preserve">, G05:18, NM2325:12), </w:t>
+      </w:r>
+      <w:r>
+        <w:rPr>
+          <w:rFonts w:ascii="PT Serif" w:hAnsi="PT Serif" w:hint="eastAsia"/>
+          <w:sz w:val="21"/>
+          <w:szCs w:val="21"/>
+        </w:rPr>
+        <w:t xml:space="preserve">25 pairs of </w:t>
+      </w:r>
+      <w:r>
+        <w:rPr>
+          <w:rFonts w:ascii="PT Serif" w:hAnsi="PT Serif" w:hint="eastAsia"/>
+          <w:i/>
+          <w:iCs/>
+          <w:sz w:val="21"/>
+          <w:szCs w:val="21"/>
+        </w:rPr>
+        <w:t xml:space="preserve">G. </w:t>
+      </w:r>
+      <w:proofErr w:type="spellStart"/>
+      <w:r>
+        <w:rPr>
+          <w:rFonts w:ascii="PT Serif" w:hAnsi="PT Serif" w:hint="eastAsia"/>
+          <w:i/>
+          <w:iCs/>
+          <w:sz w:val="21"/>
+          <w:szCs w:val="21"/>
+        </w:rPr>
+        <w:t>nakajimai</w:t>
+      </w:r>
+      <w:proofErr w:type="spellEnd"/>
       <w:r>
         <w:rPr>
           <w:rFonts w:ascii="PT Serif" w:hAnsi="PT Serif" w:hint="eastAsia"/>
@@ -5457,15 +5973,63 @@
           <w:sz w:val="21"/>
           <w:szCs w:val="21"/>
         </w:rPr>
-        <w:t>G. satsumensis</w:t>
-      </w:r>
+        <w:t xml:space="preserve">G. </w:t>
+      </w:r>
+      <w:proofErr w:type="spellStart"/>
       <w:r>
         <w:rPr>
           <w:rFonts w:ascii="PT Serif" w:eastAsia="PT Serif" w:hAnsi="PT Serif" w:cs="PT Serif"/>
-          <w:sz w:val="21"/>
-          <w:szCs w:val="21"/>
-        </w:rPr>
-        <w:t>. We trained a U-Net-based model with a multi-animal top-down approach, with a receptive field size of 76 pixels for the centroid and 156 pixels for the centered instance, on Nvidia GeForce RTX 4090, where augmentation is done by rotating images from -180 to 180 degrees. The mean Average Precision (mAP) and mean Average Recall (mAR) of this model were 0.</w:t>
+          <w:i/>
+          <w:iCs/>
+          <w:sz w:val="21"/>
+          <w:szCs w:val="21"/>
+        </w:rPr>
+        <w:t>satsumensis</w:t>
+      </w:r>
+      <w:proofErr w:type="spellEnd"/>
+      <w:r>
+        <w:rPr>
+          <w:rFonts w:ascii="PT Serif" w:eastAsia="PT Serif" w:hAnsi="PT Serif" w:cs="PT Serif"/>
+          <w:sz w:val="21"/>
+          <w:szCs w:val="21"/>
+        </w:rPr>
+        <w:t>. We trained a U-Net-based model with a multi-animal top-down approach, with a receptive field size of 76 pixels for the centroid and 156 pixels for the centered instance, on Nvidia GeForce RTX 4090, where augmentation is done by rotating images from -180 to 180 degrees. The mean Average Precision (</w:t>
+      </w:r>
+      <w:proofErr w:type="spellStart"/>
+      <w:r>
+        <w:rPr>
+          <w:rFonts w:ascii="PT Serif" w:eastAsia="PT Serif" w:hAnsi="PT Serif" w:cs="PT Serif"/>
+          <w:sz w:val="21"/>
+          <w:szCs w:val="21"/>
+        </w:rPr>
+        <w:t>mAP</w:t>
+      </w:r>
+      <w:proofErr w:type="spellEnd"/>
+      <w:r>
+        <w:rPr>
+          <w:rFonts w:ascii="PT Serif" w:eastAsia="PT Serif" w:hAnsi="PT Serif" w:cs="PT Serif"/>
+          <w:sz w:val="21"/>
+          <w:szCs w:val="21"/>
+        </w:rPr>
+        <w:t>) and mean Average Recall (</w:t>
+      </w:r>
+      <w:proofErr w:type="spellStart"/>
+      <w:r>
+        <w:rPr>
+          <w:rFonts w:ascii="PT Serif" w:eastAsia="PT Serif" w:hAnsi="PT Serif" w:cs="PT Serif"/>
+          <w:sz w:val="21"/>
+          <w:szCs w:val="21"/>
+        </w:rPr>
+        <w:t>mAR</w:t>
+      </w:r>
+      <w:proofErr w:type="spellEnd"/>
+      <w:r>
+        <w:rPr>
+          <w:rFonts w:ascii="PT Serif" w:eastAsia="PT Serif" w:hAnsi="PT Serif" w:cs="PT Serif"/>
+          <w:sz w:val="21"/>
+          <w:szCs w:val="21"/>
+        </w:rPr>
+        <w:t>) of this model were 0.</w:t>
       </w:r>
       <w:r>
         <w:rPr>
@@ -5692,8 +6256,18 @@
           <w:sz w:val="21"/>
           <w:szCs w:val="21"/>
         </w:rPr>
-        <w:t xml:space="preserve"> postures and spatial position of partners. First, we regarded two individuals were in interaction when the distance between body centers of partners was less than two body lengthes</w:t>
-      </w:r>
+        <w:t xml:space="preserve"> postures and spatial position of partners. First, we regarded two individuals were in interaction when the distance between body centers of partners was less than two body </w:t>
+      </w:r>
+      <w:proofErr w:type="spellStart"/>
+      <w:r>
+        <w:rPr>
+          <w:rFonts w:ascii="PT Serif" w:hAnsi="PT Serif"/>
+          <w:sz w:val="21"/>
+          <w:szCs w:val="21"/>
+        </w:rPr>
+        <w:t>lengthes</w:t>
+      </w:r>
+      <w:proofErr w:type="spellEnd"/>
       <w:r>
         <w:rPr>
           <w:rFonts w:ascii="PT Serif" w:hAnsi="PT Serif"/>
@@ -5740,7 +6314,25 @@
           <w:sz w:val="21"/>
           <w:szCs w:val="21"/>
         </w:rPr>
-        <w:t xml:space="preserve">interaction events or non-interaction events less than 2 seconds to smooth the data. </w:t>
+        <w:t xml:space="preserve">interaction events or non-interaction </w:t>
+      </w:r>
+      <w:proofErr w:type="gramStart"/>
+      <w:r>
+        <w:rPr>
+          <w:rFonts w:ascii="PT Serif" w:hAnsi="PT Serif"/>
+          <w:sz w:val="21"/>
+          <w:szCs w:val="21"/>
+        </w:rPr>
+        <w:t>events</w:t>
+      </w:r>
+      <w:proofErr w:type="gramEnd"/>
+      <w:r>
+        <w:rPr>
+          <w:rFonts w:ascii="PT Serif" w:hAnsi="PT Serif"/>
+          <w:sz w:val="21"/>
+          <w:szCs w:val="21"/>
+        </w:rPr>
+        <w:t xml:space="preserve"> less than 2 seconds to smooth the data. </w:t>
       </w:r>
       <w:r>
         <w:rPr>
@@ -5933,15 +6525,51 @@
           <w:sz w:val="21"/>
           <w:szCs w:val="21"/>
         </w:rPr>
-        <w:t xml:space="preserve">, and non-interactions. We obtrained the traveled distance </w:t>
-      </w:r>
-      <w:r>
-        <w:rPr>
-          <w:rFonts w:ascii="PT Serif" w:hAnsi="PT Serif" w:hint="eastAsia"/>
-          <w:sz w:val="21"/>
-          <w:szCs w:val="21"/>
-        </w:rPr>
-        <w:t xml:space="preserve">for which the leader walked during each tandem running events. Then we compared this traveled distance, using </w:t>
+        <w:t xml:space="preserve">, and non-interactions. We </w:t>
+      </w:r>
+      <w:proofErr w:type="spellStart"/>
+      <w:r>
+        <w:rPr>
+          <w:rFonts w:ascii="PT Serif" w:hAnsi="PT Serif" w:hint="eastAsia"/>
+          <w:sz w:val="21"/>
+          <w:szCs w:val="21"/>
+        </w:rPr>
+        <w:t>obtrained</w:t>
+      </w:r>
+      <w:proofErr w:type="spellEnd"/>
+      <w:r>
+        <w:rPr>
+          <w:rFonts w:ascii="PT Serif" w:hAnsi="PT Serif" w:hint="eastAsia"/>
+          <w:sz w:val="21"/>
+          <w:szCs w:val="21"/>
+        </w:rPr>
+        <w:t xml:space="preserve"> the traveled distance </w:t>
+      </w:r>
+      <w:r>
+        <w:rPr>
+          <w:rFonts w:ascii="PT Serif" w:hAnsi="PT Serif" w:hint="eastAsia"/>
+          <w:sz w:val="21"/>
+          <w:szCs w:val="21"/>
+        </w:rPr>
+        <w:t xml:space="preserve">for which the leader walked during each tandem running </w:t>
+      </w:r>
+      <w:proofErr w:type="gramStart"/>
+      <w:r>
+        <w:rPr>
+          <w:rFonts w:ascii="PT Serif" w:hAnsi="PT Serif" w:hint="eastAsia"/>
+          <w:sz w:val="21"/>
+          <w:szCs w:val="21"/>
+        </w:rPr>
+        <w:t>events</w:t>
+      </w:r>
+      <w:proofErr w:type="gramEnd"/>
+      <w:r>
+        <w:rPr>
+          <w:rFonts w:ascii="PT Serif" w:hAnsi="PT Serif" w:hint="eastAsia"/>
+          <w:sz w:val="21"/>
+          <w:szCs w:val="21"/>
+        </w:rPr>
+        <w:t xml:space="preserve">. Then we compared this traveled distance, using </w:t>
       </w:r>
       <w:r>
         <w:rPr>
@@ -5975,13 +6603,41 @@
         </w:rPr>
         <w:t xml:space="preserve">We used </w:t>
       </w:r>
-      <w:r>
-        <w:rPr>
-          <w:rFonts w:ascii="PT Serif" w:hAnsi="PT Serif"/>
-          <w:sz w:val="21"/>
-          <w:szCs w:val="21"/>
-        </w:rPr>
-        <w:t xml:space="preserve">coxme() function in the coxme package in R </w:t>
+      <w:proofErr w:type="spellStart"/>
+      <w:r>
+        <w:rPr>
+          <w:rFonts w:ascii="PT Serif" w:hAnsi="PT Serif"/>
+          <w:sz w:val="21"/>
+          <w:szCs w:val="21"/>
+        </w:rPr>
+        <w:t>coxme</w:t>
+      </w:r>
+      <w:proofErr w:type="spellEnd"/>
+      <w:r>
+        <w:rPr>
+          <w:rFonts w:ascii="PT Serif" w:hAnsi="PT Serif"/>
+          <w:sz w:val="21"/>
+          <w:szCs w:val="21"/>
+        </w:rPr>
+        <w:t xml:space="preserve">() function in the </w:t>
+      </w:r>
+      <w:proofErr w:type="spellStart"/>
+      <w:r>
+        <w:rPr>
+          <w:rFonts w:ascii="PT Serif" w:hAnsi="PT Serif"/>
+          <w:sz w:val="21"/>
+          <w:szCs w:val="21"/>
+        </w:rPr>
+        <w:t>coxme</w:t>
+      </w:r>
+      <w:proofErr w:type="spellEnd"/>
+      <w:r>
+        <w:rPr>
+          <w:rFonts w:ascii="PT Serif" w:hAnsi="PT Serif"/>
+          <w:sz w:val="21"/>
+          <w:szCs w:val="21"/>
+        </w:rPr>
+        <w:t xml:space="preserve"> package in R </w:t>
       </w:r>
       <w:r>
         <w:rPr>
@@ -6036,7 +6692,25 @@
           <w:sz w:val="21"/>
           <w:szCs w:val="21"/>
         </w:rPr>
-        <w:t xml:space="preserve">evaluate how much tandem running pair could explore the envronments by removing </w:t>
+        <w:t xml:space="preserve">evaluate how much tandem running pair could explore the </w:t>
+      </w:r>
+      <w:proofErr w:type="spellStart"/>
+      <w:r>
+        <w:rPr>
+          <w:rFonts w:ascii="PT Serif" w:hAnsi="PT Serif" w:hint="eastAsia"/>
+          <w:sz w:val="21"/>
+          <w:szCs w:val="21"/>
+        </w:rPr>
+        <w:t>envronments</w:t>
+      </w:r>
+      <w:proofErr w:type="spellEnd"/>
+      <w:r>
+        <w:rPr>
+          <w:rFonts w:ascii="PT Serif" w:hAnsi="PT Serif" w:hint="eastAsia"/>
+          <w:sz w:val="21"/>
+          <w:szCs w:val="21"/>
+        </w:rPr>
+        <w:t xml:space="preserve"> by removing </w:t>
       </w:r>
       <w:r>
         <w:rPr>
@@ -6178,6 +6852,7 @@
         </w:rPr>
         <w:t xml:space="preserve">Spatial positioning between partners in </w:t>
       </w:r>
+      <w:proofErr w:type="spellStart"/>
       <w:r>
         <w:rPr>
           <w:rFonts w:ascii="PT Serif" w:hAnsi="PT Serif" w:hint="eastAsia"/>
@@ -6188,6 +6863,7 @@
         </w:rPr>
         <w:t>Glyptotermes</w:t>
       </w:r>
+      <w:proofErr w:type="spellEnd"/>
       <w:r>
         <w:rPr>
           <w:rFonts w:ascii="PT Serif" w:hAnsi="PT Serif" w:hint="eastAsia"/>
@@ -6404,9 +7080,9 @@
         </w:rPr>
         <w:lastRenderedPageBreak/>
         <w:drawing>
-          <wp:inline distT="0" distB="0" distL="0" distR="0" wp14:anchorId="7BBA259A" wp14:editId="60A22E23">
-            <wp:extent cx="4496435" cy="3261360"/>
-            <wp:effectExtent l="0" t="0" r="0" b="0"/>
+          <wp:inline distT="0" distB="0" distL="0" distR="0" wp14:anchorId="7BBA259A" wp14:editId="153D9E22">
+            <wp:extent cx="4493885" cy="3261360"/>
+            <wp:effectExtent l="0" t="0" r="2540" b="0"/>
             <wp:docPr id="2115151218" name="Picture 1"/>
             <wp:cNvGraphicFramePr>
               <a:graphicFrameLocks xmlns:a="http://schemas.openxmlformats.org/drawingml/2006/main" noChangeAspect="1"/>
@@ -6415,7 +7091,7 @@
               <a:graphicData uri="http://schemas.openxmlformats.org/drawingml/2006/picture">
                 <pic:pic xmlns:pic="http://schemas.openxmlformats.org/drawingml/2006/picture">
                   <pic:nvPicPr>
-                    <pic:cNvPr id="0" name="Picture 1"/>
+                    <pic:cNvPr id="2115151218" name="Picture 1"/>
                     <pic:cNvPicPr>
                       <a:picLocks noChangeAspect="1" noChangeArrowheads="1"/>
                     </pic:cNvPicPr>
@@ -6428,7 +7104,6 @@
                         </a:ext>
                       </a:extLst>
                     </a:blip>
-                    <a:srcRect/>
                     <a:stretch>
                       <a:fillRect/>
                     </a:stretch>
@@ -6436,7 +7111,7 @@
                   <pic:spPr bwMode="auto">
                     <a:xfrm>
                       <a:off x="0" y="0"/>
-                      <a:ext cx="4496435" cy="3261360"/>
+                      <a:ext cx="4493885" cy="3261360"/>
                     </a:xfrm>
                     <a:prstGeom prst="rect">
                       <a:avLst/>
@@ -6719,8 +7394,27 @@
           <w:sz w:val="21"/>
           <w:szCs w:val="21"/>
         </w:rPr>
-        <w:t xml:space="preserve"> of G. nakajimai include many </w:t>
-      </w:r>
+        <w:t xml:space="preserve"> of G. </w:t>
+      </w:r>
+      <w:proofErr w:type="spellStart"/>
+      <w:r>
+        <w:rPr>
+          <w:rFonts w:ascii="PT Serif" w:hAnsi="PT Serif" w:hint="eastAsia"/>
+          <w:sz w:val="21"/>
+          <w:szCs w:val="21"/>
+        </w:rPr>
+        <w:t>nakajimai</w:t>
+      </w:r>
+      <w:proofErr w:type="spellEnd"/>
+      <w:r>
+        <w:rPr>
+          <w:rFonts w:ascii="PT Serif" w:hAnsi="PT Serif" w:hint="eastAsia"/>
+          <w:sz w:val="21"/>
+          <w:szCs w:val="21"/>
+        </w:rPr>
+        <w:t xml:space="preserve"> include many </w:t>
+      </w:r>
+      <w:proofErr w:type="spellStart"/>
       <w:r>
         <w:rPr>
           <w:rFonts w:ascii="PT Serif" w:hAnsi="PT Serif"/>
@@ -6735,7 +7429,16 @@
           <w:sz w:val="21"/>
           <w:szCs w:val="21"/>
         </w:rPr>
-        <w:t>s (not</w:t>
+        <w:t>s</w:t>
+      </w:r>
+      <w:proofErr w:type="spellEnd"/>
+      <w:r>
+        <w:rPr>
+          <w:rFonts w:ascii="PT Serif" w:hAnsi="PT Serif" w:hint="eastAsia"/>
+          <w:sz w:val="21"/>
+          <w:szCs w:val="21"/>
+        </w:rPr>
+        <w:t xml:space="preserve"> (not</w:t>
       </w:r>
       <w:r>
         <w:rPr>
@@ -6823,7 +7526,25 @@
           <w:sz w:val="21"/>
           <w:szCs w:val="21"/>
         </w:rPr>
-        <w:t xml:space="preserve">G. fuscus and G. satsumensis often have just monogamous </w:t>
+        <w:t xml:space="preserve">G. fuscus and G. </w:t>
+      </w:r>
+      <w:proofErr w:type="spellStart"/>
+      <w:r>
+        <w:rPr>
+          <w:rFonts w:ascii="PT Serif" w:hAnsi="PT Serif" w:hint="eastAsia"/>
+          <w:sz w:val="21"/>
+          <w:szCs w:val="21"/>
+        </w:rPr>
+        <w:t>satsumensis</w:t>
+      </w:r>
+      <w:proofErr w:type="spellEnd"/>
+      <w:r>
+        <w:rPr>
+          <w:rFonts w:ascii="PT Serif" w:hAnsi="PT Serif" w:hint="eastAsia"/>
+          <w:sz w:val="21"/>
+          <w:szCs w:val="21"/>
+        </w:rPr>
+        <w:t xml:space="preserve"> often have just monogamous </w:t>
       </w:r>
       <w:r>
         <w:rPr>
@@ -7104,7 +7825,25 @@
           <w:sz w:val="21"/>
           <w:szCs w:val="21"/>
         </w:rPr>
-        <w:t xml:space="preserve">), G. satsumensis keeps monogamous </w:t>
+        <w:t xml:space="preserve">), G. </w:t>
+      </w:r>
+      <w:proofErr w:type="spellStart"/>
+      <w:r>
+        <w:rPr>
+          <w:rFonts w:ascii="PT Serif" w:hAnsi="PT Serif" w:hint="eastAsia"/>
+          <w:sz w:val="21"/>
+          <w:szCs w:val="21"/>
+        </w:rPr>
+        <w:t>satsumensis</w:t>
+      </w:r>
+      <w:proofErr w:type="spellEnd"/>
+      <w:r>
+        <w:rPr>
+          <w:rFonts w:ascii="PT Serif" w:hAnsi="PT Serif" w:hint="eastAsia"/>
+          <w:sz w:val="21"/>
+          <w:szCs w:val="21"/>
+        </w:rPr>
+        <w:t xml:space="preserve"> keeps monogamous </w:t>
       </w:r>
       <w:r>
         <w:rPr>
@@ -7128,7 +7867,43 @@
           <w:sz w:val="21"/>
           <w:szCs w:val="21"/>
         </w:rPr>
-        <w:t>However, this report is not published (or looks like will not be published in the future). We may reach out Hayashi-san to ask if he has any data about colony structures in G. satsumensis. If so, we can ask if he can join this paper.</w:t>
+        <w:t>However, this report is not published (or looks like will not be published in the future). We may reach out Hayashi-</w:t>
+      </w:r>
+      <w:proofErr w:type="spellStart"/>
+      <w:r>
+        <w:rPr>
+          <w:rFonts w:ascii="PT Serif" w:hAnsi="PT Serif" w:hint="eastAsia"/>
+          <w:sz w:val="21"/>
+          <w:szCs w:val="21"/>
+        </w:rPr>
+        <w:t>san</w:t>
+      </w:r>
+      <w:proofErr w:type="spellEnd"/>
+      <w:r>
+        <w:rPr>
+          <w:rFonts w:ascii="PT Serif" w:hAnsi="PT Serif" w:hint="eastAsia"/>
+          <w:sz w:val="21"/>
+          <w:szCs w:val="21"/>
+        </w:rPr>
+        <w:t xml:space="preserve"> to ask if he has any data about colony structures in G. </w:t>
+      </w:r>
+      <w:proofErr w:type="spellStart"/>
+      <w:r>
+        <w:rPr>
+          <w:rFonts w:ascii="PT Serif" w:hAnsi="PT Serif" w:hint="eastAsia"/>
+          <w:sz w:val="21"/>
+          <w:szCs w:val="21"/>
+        </w:rPr>
+        <w:t>satsumensis</w:t>
+      </w:r>
+      <w:proofErr w:type="spellEnd"/>
+      <w:r>
+        <w:rPr>
+          <w:rFonts w:ascii="PT Serif" w:hAnsi="PT Serif" w:hint="eastAsia"/>
+          <w:sz w:val="21"/>
+          <w:szCs w:val="21"/>
+        </w:rPr>
+        <w:t>. If so, we can ask if he can join this paper.</w:t>
       </w:r>
     </w:p>
     <w:p>
@@ -7149,7 +7924,25 @@
           <w:sz w:val="21"/>
           <w:szCs w:val="21"/>
         </w:rPr>
-        <w:t xml:space="preserve">We can also reach out Yashiro-san if </w:t>
+        <w:t>We can also reach out Yashiro-</w:t>
+      </w:r>
+      <w:proofErr w:type="spellStart"/>
+      <w:r>
+        <w:rPr>
+          <w:rFonts w:ascii="PT Serif" w:hAnsi="PT Serif" w:hint="eastAsia"/>
+          <w:sz w:val="21"/>
+          <w:szCs w:val="21"/>
+        </w:rPr>
+        <w:t>san</w:t>
+      </w:r>
+      <w:proofErr w:type="spellEnd"/>
+      <w:r>
+        <w:rPr>
+          <w:rFonts w:ascii="PT Serif" w:hAnsi="PT Serif" w:hint="eastAsia"/>
+          <w:sz w:val="21"/>
+          <w:szCs w:val="21"/>
+        </w:rPr>
+        <w:t xml:space="preserve"> if </w:t>
       </w:r>
       <w:r>
         <w:rPr>
@@ -7165,7 +7958,25 @@
           <w:sz w:val="21"/>
           <w:szCs w:val="21"/>
         </w:rPr>
-        <w:t xml:space="preserve"> have data.</w:t>
+        <w:t xml:space="preserve"> </w:t>
+      </w:r>
+      <w:proofErr w:type="gramStart"/>
+      <w:r>
+        <w:rPr>
+          <w:rFonts w:ascii="PT Serif" w:hAnsi="PT Serif" w:hint="eastAsia"/>
+          <w:sz w:val="21"/>
+          <w:szCs w:val="21"/>
+        </w:rPr>
+        <w:t>have</w:t>
+      </w:r>
+      <w:proofErr w:type="gramEnd"/>
+      <w:r>
+        <w:rPr>
+          <w:rFonts w:ascii="PT Serif" w:hAnsi="PT Serif" w:hint="eastAsia"/>
+          <w:sz w:val="21"/>
+          <w:szCs w:val="21"/>
+        </w:rPr>
+        <w:t xml:space="preserve"> data.</w:t>
       </w:r>
     </w:p>
     <w:p>
@@ -7249,7 +8060,16 @@
           <w:sz w:val="21"/>
           <w:szCs w:val="21"/>
         </w:rPr>
-        <w:t>Although most theoretical studies of the evolution of sexuality have actually acknowledged that nonrandom mating or parental care may in</w:t>
+        <w:t xml:space="preserve">Although most theoretical studies of the evolution of sexuality have actually acknowledged that nonrandom mating or parental care may </w:t>
+      </w:r>
+      <w:proofErr w:type="spellStart"/>
+      <w:r>
+        <w:rPr>
+          <w:rFonts w:ascii="PT Serif" w:hAnsi="PT Serif"/>
+          <w:sz w:val="21"/>
+          <w:szCs w:val="21"/>
+        </w:rPr>
+        <w:t>in</w:t>
       </w:r>
       <w:r>
         <w:rPr>
@@ -7265,7 +8085,16 @@
           <w:sz w:val="21"/>
           <w:szCs w:val="21"/>
         </w:rPr>
-        <w:t>uence the outcome of their models, the importance of these phenomena has always been minimized</w:t>
+        <w:t>uence</w:t>
+      </w:r>
+      <w:proofErr w:type="spellEnd"/>
+      <w:r>
+        <w:rPr>
+          <w:rFonts w:ascii="PT Serif" w:hAnsi="PT Serif"/>
+          <w:sz w:val="21"/>
+          <w:szCs w:val="21"/>
+        </w:rPr>
+        <w:t xml:space="preserve"> the outcome of their models, the importance of these phenomena has always been minimized</w:t>
       </w:r>
       <w:r>
         <w:rPr>
@@ -7341,7 +8170,7 @@
         <w:spacing w:after="0" w:line="240" w:lineRule="auto"/>
         <w:jc w:val="both"/>
         <w:rPr>
-          <w:rFonts w:ascii="PT Serif" w:hAnsi="PT Serif" w:hint="eastAsia"/>
+          <w:rFonts w:ascii="PT Serif" w:hAnsi="PT Serif"/>
           <w:sz w:val="21"/>
           <w:szCs w:val="21"/>
         </w:rPr>
@@ -7353,7 +8182,25 @@
           <w:szCs w:val="21"/>
         </w:rPr>
         <w:lastRenderedPageBreak/>
-        <w:t xml:space="preserve">The resource limitations may have facilitated the evolutionary loss of tandem runs and pleometrosis </w:t>
+        <w:t xml:space="preserve">The resource limitations may have facilitated the evolutionary loss of tandem runs and </w:t>
+      </w:r>
+      <w:proofErr w:type="spellStart"/>
+      <w:r>
+        <w:rPr>
+          <w:rFonts w:ascii="PT Serif" w:hAnsi="PT Serif" w:hint="eastAsia"/>
+          <w:sz w:val="21"/>
+          <w:szCs w:val="21"/>
+        </w:rPr>
+        <w:t>pleometrosis</w:t>
+      </w:r>
+      <w:proofErr w:type="spellEnd"/>
+      <w:r>
+        <w:rPr>
+          <w:rFonts w:ascii="PT Serif" w:hAnsi="PT Serif" w:hint="eastAsia"/>
+          <w:sz w:val="21"/>
+          <w:szCs w:val="21"/>
+        </w:rPr>
+        <w:t xml:space="preserve"> </w:t>
       </w:r>
       <w:r>
         <w:rPr>
@@ -7400,23 +8247,77 @@
           <w:sz w:val="21"/>
           <w:szCs w:val="21"/>
         </w:rPr>
-        <w:t xml:space="preserve">. The distribution of G. nakajimai is highly localized compared to </w:t>
-      </w:r>
-      <w:r>
-        <w:rPr>
-          <w:rFonts w:ascii="PT Serif" w:hAnsi="PT Serif" w:hint="eastAsia"/>
-          <w:sz w:val="21"/>
-          <w:szCs w:val="21"/>
-        </w:rPr>
-        <w:t xml:space="preserve">G. fuscus or G. nakajimai. </w:t>
-      </w:r>
-      <w:r>
-        <w:rPr>
-          <w:rFonts w:ascii="PT Serif" w:hAnsi="PT Serif" w:hint="eastAsia"/>
-          <w:sz w:val="21"/>
-          <w:szCs w:val="21"/>
-        </w:rPr>
-        <w:t>They are all one-piece nester.</w:t>
+        <w:t xml:space="preserve">. The distribution of G. </w:t>
+      </w:r>
+      <w:proofErr w:type="spellStart"/>
+      <w:r>
+        <w:rPr>
+          <w:rFonts w:ascii="PT Serif" w:hAnsi="PT Serif" w:hint="eastAsia"/>
+          <w:sz w:val="21"/>
+          <w:szCs w:val="21"/>
+        </w:rPr>
+        <w:t>nakajimai</w:t>
+      </w:r>
+      <w:proofErr w:type="spellEnd"/>
+      <w:r>
+        <w:rPr>
+          <w:rFonts w:ascii="PT Serif" w:hAnsi="PT Serif" w:hint="eastAsia"/>
+          <w:sz w:val="21"/>
+          <w:szCs w:val="21"/>
+        </w:rPr>
+        <w:t xml:space="preserve"> is highly localized compared to </w:t>
+      </w:r>
+      <w:r>
+        <w:rPr>
+          <w:rFonts w:ascii="PT Serif" w:hAnsi="PT Serif" w:hint="eastAsia"/>
+          <w:sz w:val="21"/>
+          <w:szCs w:val="21"/>
+        </w:rPr>
+        <w:t xml:space="preserve">G. fuscus or G. </w:t>
+      </w:r>
+      <w:proofErr w:type="spellStart"/>
+      <w:r>
+        <w:rPr>
+          <w:rFonts w:ascii="PT Serif" w:hAnsi="PT Serif" w:hint="eastAsia"/>
+          <w:sz w:val="21"/>
+          <w:szCs w:val="21"/>
+        </w:rPr>
+        <w:t>nakajimai</w:t>
+      </w:r>
+      <w:proofErr w:type="spellEnd"/>
+      <w:r>
+        <w:rPr>
+          <w:rFonts w:ascii="PT Serif" w:hAnsi="PT Serif" w:hint="eastAsia"/>
+          <w:sz w:val="21"/>
+          <w:szCs w:val="21"/>
+        </w:rPr>
+        <w:t xml:space="preserve">. </w:t>
+      </w:r>
+      <w:r>
+        <w:rPr>
+          <w:rFonts w:ascii="PT Serif" w:hAnsi="PT Serif" w:hint="eastAsia"/>
+          <w:sz w:val="21"/>
+          <w:szCs w:val="21"/>
+        </w:rPr>
+        <w:t xml:space="preserve">They are all one-piece </w:t>
+      </w:r>
+      <w:proofErr w:type="gramStart"/>
+      <w:r>
+        <w:rPr>
+          <w:rFonts w:ascii="PT Serif" w:hAnsi="PT Serif" w:hint="eastAsia"/>
+          <w:sz w:val="21"/>
+          <w:szCs w:val="21"/>
+        </w:rPr>
+        <w:t>nester</w:t>
+      </w:r>
+      <w:proofErr w:type="gramEnd"/>
+      <w:r>
+        <w:rPr>
+          <w:rFonts w:ascii="PT Serif" w:hAnsi="PT Serif" w:hint="eastAsia"/>
+          <w:sz w:val="21"/>
+          <w:szCs w:val="21"/>
+        </w:rPr>
+        <w:t>.</w:t>
       </w:r>
     </w:p>
     <w:p>
@@ -7528,7 +8429,25 @@
           <w:sz w:val="21"/>
           <w:szCs w:val="21"/>
         </w:rPr>
-        <w:t xml:space="preserve"> for assist in video recording.</w:t>
+        <w:t xml:space="preserve"> for </w:t>
+      </w:r>
+      <w:proofErr w:type="gramStart"/>
+      <w:r>
+        <w:rPr>
+          <w:rFonts w:ascii="PT Serif" w:hAnsi="PT Serif" w:hint="eastAsia"/>
+          <w:sz w:val="21"/>
+          <w:szCs w:val="21"/>
+        </w:rPr>
+        <w:t>assist</w:t>
+      </w:r>
+      <w:proofErr w:type="gramEnd"/>
+      <w:r>
+        <w:rPr>
+          <w:rFonts w:ascii="PT Serif" w:hAnsi="PT Serif" w:hint="eastAsia"/>
+          <w:sz w:val="21"/>
+          <w:szCs w:val="21"/>
+        </w:rPr>
+        <w:t xml:space="preserve"> in video recording.</w:t>
       </w:r>
       <w:r>
         <w:rPr>
@@ -10649,6 +11568,7 @@
   <w:style w:type="character" w:default="1" w:styleId="DefaultParagraphFont">
     <w:name w:val="Default Paragraph Font"/>
     <w:uiPriority w:val="1"/>
+    <w:semiHidden/>
     <w:unhideWhenUsed/>
   </w:style>
   <w:style w:type="table" w:default="1" w:styleId="TableNormal">

</xml_diff>